<commit_message>
Task 2: add word and pdf description files
</commit_message>
<xml_diff>
--- a/2/2.docx
+++ b/2/2.docx
@@ -42,34 +42,286 @@
       <w:pPr>
         <w:rPr>
           <w:rStyle w:val="Strong"/>
+          <w:sz w:val="32"/>
+          <w:szCs w:val="32"/>
+          <w:lang w:val="ru-RU"/>
+        </w:rPr>
+      </w:pPr>
+      <w:r>
+        <w:rPr>
+          <w:rStyle w:val="Strong"/>
+          <w:sz w:val="32"/>
+          <w:szCs w:val="32"/>
+        </w:rPr>
+        <w:t xml:space="preserve">Задание </w:t>
+      </w:r>
+      <w:r>
+        <w:rPr>
+          <w:rStyle w:val="Strong"/>
+          <w:sz w:val="32"/>
+          <w:szCs w:val="32"/>
+          <w:lang w:val="ru-RU"/>
+        </w:rPr>
+        <w:t>№</w:t>
+      </w:r>
+      <w:r>
+        <w:rPr>
+          <w:rStyle w:val="Strong"/>
+          <w:sz w:val="32"/>
+          <w:szCs w:val="32"/>
+          <w:lang w:val="ru-RU"/>
+        </w:rPr>
+        <w:t>2</w:t>
+      </w:r>
+    </w:p>
+    <w:p>
+      <w:pPr>
+        <w:pStyle w:val="NormalWeb"/>
+        <w:rPr>
+          <w:rFonts w:asciiTheme="minorHAnsi" w:hAnsiTheme="minorHAnsi" w:cstheme="minorHAnsi"/>
+          <w:b/>
+          <w:bCs/>
           <w:sz w:val="28"/>
           <w:szCs w:val="28"/>
-        </w:rPr>
-      </w:pPr>
-      <w:r>
-        <w:rPr>
-          <w:rStyle w:val="Strong"/>
+          <w:lang w:val="ru-RU"/>
+        </w:rPr>
+      </w:pPr>
+      <w:r>
+        <w:rPr>
+          <w:rFonts w:asciiTheme="minorHAnsi" w:hAnsiTheme="minorHAnsi" w:cstheme="minorHAnsi"/>
+          <w:b/>
+          <w:bCs/>
           <w:sz w:val="28"/>
           <w:szCs w:val="28"/>
-        </w:rPr>
-        <w:t xml:space="preserve">Задание </w:t>
-      </w:r>
-      <w:r>
-        <w:rPr>
-          <w:rStyle w:val="Strong"/>
+          <w:lang w:val="ru-RU"/>
+        </w:rPr>
+        <w:t>Введение:</w:t>
+      </w:r>
+    </w:p>
+    <w:p>
+      <w:pPr>
+        <w:pStyle w:val="NormalWeb"/>
+        <w:rPr>
+          <w:rFonts w:asciiTheme="minorHAnsi" w:hAnsiTheme="minorHAnsi" w:cstheme="minorHAnsi"/>
+          <w:lang w:val="ru-RU"/>
+        </w:rPr>
+      </w:pPr>
+      <w:r>
+        <w:rPr>
+          <w:rFonts w:asciiTheme="minorHAnsi" w:hAnsiTheme="minorHAnsi" w:cstheme="minorHAnsi"/>
+          <w:lang w:val="ru-RU"/>
+        </w:rPr>
+        <w:t xml:space="preserve">С помощью </w:t>
+      </w:r>
+      <w:r>
+        <w:rPr>
+          <w:rFonts w:asciiTheme="minorHAnsi" w:hAnsiTheme="minorHAnsi" w:cstheme="minorHAnsi"/>
+          <w:lang w:val="ru-RU"/>
+        </w:rPr>
+        <w:t>веб-</w:t>
+      </w:r>
+      <w:proofErr w:type="spellStart"/>
+      <w:r>
+        <w:rPr>
+          <w:rFonts w:asciiTheme="minorHAnsi" w:hAnsiTheme="minorHAnsi" w:cstheme="minorHAnsi"/>
+          <w:lang w:val="ru-RU"/>
+        </w:rPr>
+        <w:t>фреймворка</w:t>
+      </w:r>
+      <w:proofErr w:type="spellEnd"/>
+      <w:r>
+        <w:rPr>
+          <w:rFonts w:asciiTheme="minorHAnsi" w:hAnsiTheme="minorHAnsi" w:cstheme="minorHAnsi"/>
+          <w:lang w:val="ru-RU"/>
+        </w:rPr>
+        <w:t xml:space="preserve"> </w:t>
+      </w:r>
+      <w:r>
+        <w:rPr>
+          <w:rFonts w:asciiTheme="minorHAnsi" w:hAnsiTheme="minorHAnsi" w:cstheme="minorHAnsi"/>
+          <w:lang w:val="en-US"/>
+        </w:rPr>
+        <w:t>ASP</w:t>
+      </w:r>
+      <w:r>
+        <w:rPr>
+          <w:rFonts w:asciiTheme="minorHAnsi" w:hAnsiTheme="minorHAnsi" w:cstheme="minorHAnsi"/>
+          <w:lang w:val="ru-RU"/>
+        </w:rPr>
+        <w:t xml:space="preserve"> .</w:t>
+      </w:r>
+      <w:r>
+        <w:rPr>
+          <w:rFonts w:asciiTheme="minorHAnsi" w:hAnsiTheme="minorHAnsi" w:cstheme="minorHAnsi"/>
+          <w:lang w:val="en-US"/>
+        </w:rPr>
+        <w:t>NET</w:t>
+      </w:r>
+      <w:r>
+        <w:rPr>
+          <w:rFonts w:asciiTheme="minorHAnsi" w:hAnsiTheme="minorHAnsi" w:cstheme="minorHAnsi"/>
+          <w:lang w:val="ru-RU"/>
+        </w:rPr>
+        <w:t xml:space="preserve"> </w:t>
+      </w:r>
+      <w:r>
+        <w:rPr>
+          <w:rFonts w:asciiTheme="minorHAnsi" w:hAnsiTheme="minorHAnsi" w:cstheme="minorHAnsi"/>
+          <w:lang w:val="en-US"/>
+        </w:rPr>
+        <w:t>Core</w:t>
+      </w:r>
+      <w:r>
+        <w:rPr>
+          <w:rFonts w:asciiTheme="minorHAnsi" w:hAnsiTheme="minorHAnsi" w:cstheme="minorHAnsi"/>
+          <w:lang w:val="ru-RU"/>
+        </w:rPr>
+        <w:t xml:space="preserve"> 3.1</w:t>
+      </w:r>
+      <w:r>
+        <w:rPr>
+          <w:rFonts w:asciiTheme="minorHAnsi" w:hAnsiTheme="minorHAnsi" w:cstheme="minorHAnsi"/>
+          <w:lang w:val="ru-RU"/>
+        </w:rPr>
+        <w:t xml:space="preserve"> и языка </w:t>
+      </w:r>
+      <w:r>
+        <w:rPr>
+          <w:rFonts w:asciiTheme="minorHAnsi" w:hAnsiTheme="minorHAnsi" w:cstheme="minorHAnsi"/>
+          <w:lang w:val="en-US"/>
+        </w:rPr>
+        <w:t>C</w:t>
+      </w:r>
+      <w:r>
+        <w:rPr>
+          <w:rFonts w:asciiTheme="minorHAnsi" w:hAnsiTheme="minorHAnsi" w:cstheme="minorHAnsi"/>
+          <w:lang w:val="ru-RU"/>
+        </w:rPr>
+        <w:t>#</w:t>
+      </w:r>
+      <w:r>
+        <w:rPr>
+          <w:rFonts w:asciiTheme="minorHAnsi" w:hAnsiTheme="minorHAnsi" w:cstheme="minorHAnsi"/>
+          <w:lang w:val="ru-RU"/>
+        </w:rPr>
+        <w:t xml:space="preserve"> </w:t>
+      </w:r>
+      <w:r>
+        <w:rPr>
+          <w:rFonts w:asciiTheme="minorHAnsi" w:hAnsiTheme="minorHAnsi" w:cstheme="minorHAnsi"/>
+          <w:lang w:val="ru-RU"/>
+        </w:rPr>
+        <w:t xml:space="preserve">было реализовано </w:t>
+      </w:r>
+      <w:r>
+        <w:rPr>
+          <w:rFonts w:asciiTheme="minorHAnsi" w:hAnsiTheme="minorHAnsi" w:cstheme="minorHAnsi"/>
+          <w:lang w:val="en-US"/>
+        </w:rPr>
+        <w:t>RESTful</w:t>
+      </w:r>
+      <w:r>
+        <w:rPr>
+          <w:rFonts w:asciiTheme="minorHAnsi" w:hAnsiTheme="minorHAnsi" w:cstheme="minorHAnsi"/>
+          <w:lang w:val="ru-RU"/>
+        </w:rPr>
+        <w:t xml:space="preserve"> </w:t>
+      </w:r>
+      <w:r>
+        <w:rPr>
+          <w:rFonts w:asciiTheme="minorHAnsi" w:hAnsiTheme="minorHAnsi" w:cstheme="minorHAnsi"/>
+          <w:lang w:val="en-US"/>
+        </w:rPr>
+        <w:t>API</w:t>
+      </w:r>
+      <w:r>
+        <w:rPr>
+          <w:rFonts w:asciiTheme="minorHAnsi" w:hAnsiTheme="minorHAnsi" w:cstheme="minorHAnsi"/>
+          <w:lang w:val="ru-RU"/>
+        </w:rPr>
+        <w:t xml:space="preserve"> </w:t>
+      </w:r>
+      <w:r>
+        <w:rPr>
+          <w:rFonts w:asciiTheme="minorHAnsi" w:hAnsiTheme="minorHAnsi" w:cstheme="minorHAnsi"/>
+          <w:lang w:val="ru-RU"/>
+        </w:rPr>
+        <w:t xml:space="preserve">приложение позволяющее совершать </w:t>
+      </w:r>
+      <w:r>
+        <w:rPr>
+          <w:rFonts w:asciiTheme="minorHAnsi" w:hAnsiTheme="minorHAnsi" w:cstheme="minorHAnsi"/>
+          <w:lang w:val="en-US"/>
+        </w:rPr>
+        <w:t>CRUD</w:t>
+      </w:r>
+      <w:r>
+        <w:rPr>
+          <w:rFonts w:asciiTheme="minorHAnsi" w:hAnsiTheme="minorHAnsi" w:cstheme="minorHAnsi"/>
+          <w:lang w:val="ru-RU"/>
+        </w:rPr>
+        <w:t xml:space="preserve"> </w:t>
+      </w:r>
+      <w:r>
+        <w:rPr>
+          <w:rFonts w:asciiTheme="minorHAnsi" w:hAnsiTheme="minorHAnsi" w:cstheme="minorHAnsi"/>
+          <w:lang w:val="ru-RU"/>
+        </w:rPr>
+        <w:t xml:space="preserve">операции над моделью заметки, а также совершать операции поиска по введенному запросу. К проекту также добавлена документации </w:t>
+      </w:r>
+      <w:r>
+        <w:rPr>
+          <w:rFonts w:asciiTheme="minorHAnsi" w:hAnsiTheme="minorHAnsi" w:cstheme="minorHAnsi"/>
+          <w:lang w:val="en-US"/>
+        </w:rPr>
+        <w:t>API</w:t>
+      </w:r>
+      <w:r>
+        <w:rPr>
+          <w:rFonts w:asciiTheme="minorHAnsi" w:hAnsiTheme="minorHAnsi" w:cstheme="minorHAnsi"/>
+          <w:lang w:val="ru-RU"/>
+        </w:rPr>
+        <w:t xml:space="preserve"> </w:t>
+      </w:r>
+      <w:r>
+        <w:rPr>
+          <w:rFonts w:asciiTheme="minorHAnsi" w:hAnsiTheme="minorHAnsi" w:cstheme="minorHAnsi"/>
+          <w:lang w:val="ru-RU"/>
+        </w:rPr>
+        <w:t xml:space="preserve">с помощью </w:t>
+      </w:r>
+      <w:proofErr w:type="spellStart"/>
+      <w:r>
+        <w:rPr>
+          <w:rFonts w:asciiTheme="minorHAnsi" w:hAnsiTheme="minorHAnsi" w:cstheme="minorHAnsi"/>
+          <w:lang w:val="en-US"/>
+        </w:rPr>
+        <w:t>SwaggerUI</w:t>
+      </w:r>
+      <w:proofErr w:type="spellEnd"/>
+    </w:p>
+    <w:p>
+      <w:pPr>
+        <w:pStyle w:val="NormalWeb"/>
+        <w:rPr>
+          <w:rFonts w:asciiTheme="minorHAnsi" w:hAnsiTheme="minorHAnsi" w:cstheme="minorHAnsi"/>
+          <w:b/>
+          <w:bCs/>
           <w:sz w:val="28"/>
           <w:szCs w:val="28"/>
           <w:lang w:val="ru-RU"/>
         </w:rPr>
-        <w:t>№</w:t>
-      </w:r>
-      <w:r>
-        <w:rPr>
-          <w:rStyle w:val="Strong"/>
+      </w:pPr>
+      <w:r>
+        <w:rPr>
+          <w:rFonts w:asciiTheme="minorHAnsi" w:hAnsiTheme="minorHAnsi" w:cstheme="minorHAnsi"/>
+          <w:b/>
+          <w:bCs/>
           <w:sz w:val="28"/>
           <w:szCs w:val="28"/>
-        </w:rPr>
-        <w:t>1</w:t>
+          <w:lang w:val="ru-RU"/>
+        </w:rPr>
+        <w:t>Основная часть:</w:t>
       </w:r>
     </w:p>
     <w:p>
@@ -77,20 +329,836 @@
         <w:pStyle w:val="NormalWeb"/>
         <w:rPr>
           <w:rFonts w:asciiTheme="minorHAnsi" w:hAnsiTheme="minorHAnsi" w:cstheme="minorHAnsi"/>
+          <w:lang w:val="ru-RU"/>
+        </w:rPr>
+      </w:pPr>
+      <w:r>
+        <w:rPr>
+          <w:rFonts w:asciiTheme="minorHAnsi" w:hAnsiTheme="minorHAnsi" w:cstheme="minorHAnsi"/>
+          <w:lang w:val="ru-RU"/>
+        </w:rPr>
+        <w:t xml:space="preserve">Код приложения размещен в </w:t>
+      </w:r>
+      <w:proofErr w:type="spellStart"/>
+      <w:r>
+        <w:rPr>
+          <w:rFonts w:asciiTheme="minorHAnsi" w:hAnsiTheme="minorHAnsi" w:cstheme="minorHAnsi"/>
+          <w:lang w:val="ru-RU"/>
+        </w:rPr>
+        <w:t>репозитории</w:t>
+      </w:r>
+      <w:proofErr w:type="spellEnd"/>
+      <w:r>
+        <w:rPr>
+          <w:rFonts w:asciiTheme="minorHAnsi" w:hAnsiTheme="minorHAnsi" w:cstheme="minorHAnsi"/>
+          <w:lang w:val="ru-RU"/>
+        </w:rPr>
+        <w:t xml:space="preserve"> на </w:t>
+      </w:r>
+      <w:proofErr w:type="spellStart"/>
+      <w:r>
+        <w:rPr>
+          <w:rFonts w:asciiTheme="minorHAnsi" w:hAnsiTheme="minorHAnsi" w:cstheme="minorHAnsi"/>
+          <w:lang w:val="en-US"/>
+        </w:rPr>
+        <w:t>Github</w:t>
+      </w:r>
+      <w:proofErr w:type="spellEnd"/>
+      <w:r>
+        <w:rPr>
+          <w:rFonts w:asciiTheme="minorHAnsi" w:hAnsiTheme="minorHAnsi" w:cstheme="minorHAnsi"/>
+          <w:lang w:val="ru-RU"/>
+        </w:rPr>
+        <w:t xml:space="preserve">: </w:t>
+      </w:r>
+      <w:hyperlink r:id="rId5" w:history="1">
+        <w:r>
+          <w:rPr>
+            <w:rStyle w:val="Hyperlink"/>
+            <w:rFonts w:asciiTheme="minorHAnsi" w:hAnsiTheme="minorHAnsi" w:cstheme="minorHAnsi"/>
+            <w:lang w:val="ru-RU"/>
+          </w:rPr>
+          <w:t>https://gi</w:t>
+        </w:r>
+        <w:r>
+          <w:rPr>
+            <w:rStyle w:val="Hyperlink"/>
+            <w:rFonts w:asciiTheme="minorHAnsi" w:hAnsiTheme="minorHAnsi" w:cstheme="minorHAnsi"/>
+            <w:lang w:val="ru-RU"/>
+          </w:rPr>
+          <w:t>t</w:t>
+        </w:r>
+        <w:r>
+          <w:rPr>
+            <w:rStyle w:val="Hyperlink"/>
+            <w:rFonts w:asciiTheme="minorHAnsi" w:hAnsiTheme="minorHAnsi" w:cstheme="minorHAnsi"/>
+            <w:lang w:val="ru-RU"/>
+          </w:rPr>
+          <w:t>hub.com/Hetfield96/Olympics-CS-Semifinal</w:t>
+        </w:r>
+      </w:hyperlink>
+      <w:r>
+        <w:rPr>
+          <w:rFonts w:asciiTheme="minorHAnsi" w:hAnsiTheme="minorHAnsi" w:cstheme="minorHAnsi"/>
+          <w:lang w:val="ru-RU"/>
+        </w:rPr>
+        <w:t xml:space="preserve"> </w:t>
+      </w:r>
+    </w:p>
+    <w:p>
+      <w:pPr>
+        <w:pStyle w:val="NormalWeb"/>
+        <w:rPr>
+          <w:rFonts w:asciiTheme="minorHAnsi" w:hAnsiTheme="minorHAnsi" w:cstheme="minorHAnsi"/>
+          <w:lang w:val="ru-RU"/>
+        </w:rPr>
+      </w:pPr>
+      <w:r>
+        <w:rPr>
+          <w:rFonts w:asciiTheme="minorHAnsi" w:hAnsiTheme="minorHAnsi" w:cstheme="minorHAnsi"/>
+          <w:lang w:val="ru-RU"/>
+        </w:rPr>
+        <w:t>Приложение создает базу данных</w:t>
+      </w:r>
+      <w:r>
+        <w:rPr>
+          <w:rFonts w:asciiTheme="minorHAnsi" w:hAnsiTheme="minorHAnsi" w:cstheme="minorHAnsi"/>
+          <w:lang w:val="ru-RU"/>
+        </w:rPr>
+        <w:t xml:space="preserve"> </w:t>
+      </w:r>
+      <w:r>
+        <w:rPr>
+          <w:rFonts w:asciiTheme="minorHAnsi" w:hAnsiTheme="minorHAnsi" w:cstheme="minorHAnsi"/>
+          <w:lang w:val="en-US"/>
+        </w:rPr>
+        <w:t>PostgreSQL</w:t>
+      </w:r>
+      <w:r>
+        <w:rPr>
+          <w:rFonts w:asciiTheme="minorHAnsi" w:hAnsiTheme="minorHAnsi" w:cstheme="minorHAnsi"/>
+          <w:lang w:val="ru-RU"/>
+        </w:rPr>
+        <w:t>, в которой хранятся заметки,</w:t>
+      </w:r>
+      <w:r>
+        <w:rPr>
+          <w:rFonts w:asciiTheme="minorHAnsi" w:hAnsiTheme="minorHAnsi" w:cstheme="minorHAnsi"/>
+          <w:lang w:val="ru-RU"/>
+        </w:rPr>
+        <w:t xml:space="preserve"> с помощью </w:t>
+      </w:r>
+      <w:proofErr w:type="spellStart"/>
+      <w:r>
+        <w:rPr>
+          <w:rFonts w:asciiTheme="minorHAnsi" w:hAnsiTheme="minorHAnsi" w:cstheme="minorHAnsi"/>
+          <w:lang w:val="en-US"/>
+        </w:rPr>
+        <w:t>CodeFirst</w:t>
+      </w:r>
+      <w:proofErr w:type="spellEnd"/>
+      <w:r>
+        <w:rPr>
+          <w:rFonts w:asciiTheme="minorHAnsi" w:hAnsiTheme="minorHAnsi" w:cstheme="minorHAnsi"/>
+          <w:lang w:val="ru-RU"/>
+        </w:rPr>
+        <w:t xml:space="preserve"> </w:t>
+      </w:r>
+      <w:r>
+        <w:rPr>
+          <w:rFonts w:asciiTheme="minorHAnsi" w:hAnsiTheme="minorHAnsi" w:cstheme="minorHAnsi"/>
+          <w:lang w:val="ru-RU"/>
+        </w:rPr>
+        <w:t>подхода и библиотек</w:t>
+      </w:r>
+      <w:r>
+        <w:rPr>
+          <w:rFonts w:asciiTheme="minorHAnsi" w:hAnsiTheme="minorHAnsi" w:cstheme="minorHAnsi"/>
+          <w:lang w:val="ru-RU"/>
+        </w:rPr>
+        <w:t xml:space="preserve"> </w:t>
+      </w:r>
+      <w:proofErr w:type="spellStart"/>
+      <w:r>
+        <w:rPr>
+          <w:rFonts w:asciiTheme="minorHAnsi" w:hAnsiTheme="minorHAnsi" w:cstheme="minorHAnsi"/>
+          <w:lang w:val="ru-RU"/>
+        </w:rPr>
+        <w:t>Npgsql.EntityFrameworkCore.PostgreSQL</w:t>
+      </w:r>
+      <w:proofErr w:type="spellEnd"/>
+      <w:r>
+        <w:rPr>
+          <w:rFonts w:asciiTheme="minorHAnsi" w:hAnsiTheme="minorHAnsi" w:cstheme="minorHAnsi"/>
+          <w:lang w:val="ru-RU"/>
+        </w:rPr>
+        <w:t xml:space="preserve"> и </w:t>
+      </w:r>
+      <w:proofErr w:type="spellStart"/>
+      <w:r>
+        <w:rPr>
+          <w:rFonts w:asciiTheme="minorHAnsi" w:hAnsiTheme="minorHAnsi" w:cstheme="minorHAnsi"/>
+          <w:lang w:val="ru-RU"/>
+        </w:rPr>
+        <w:t>Microsoft.EntityFrameworkCore.Tools</w:t>
+      </w:r>
+      <w:proofErr w:type="spellEnd"/>
+      <w:r>
+        <w:rPr>
+          <w:rFonts w:asciiTheme="minorHAnsi" w:hAnsiTheme="minorHAnsi" w:cstheme="minorHAnsi"/>
+          <w:lang w:val="ru-RU"/>
+        </w:rPr>
+        <w:t xml:space="preserve">. Для тестирования работы приложение необходимо выполнить следующие действия: </w:t>
+      </w:r>
+    </w:p>
+    <w:p>
+      <w:pPr>
+        <w:pStyle w:val="NormalWeb"/>
+        <w:numPr>
+          <w:ilvl w:val="0"/>
+          <w:numId w:val="4"/>
+        </w:numPr>
+        <w:rPr>
+          <w:rFonts w:asciiTheme="minorHAnsi" w:hAnsiTheme="minorHAnsi" w:cstheme="minorHAnsi"/>
+          <w:lang w:val="ru-RU"/>
+        </w:rPr>
+      </w:pPr>
+      <w:r>
+        <w:rPr>
+          <w:rFonts w:asciiTheme="minorHAnsi" w:hAnsiTheme="minorHAnsi" w:cstheme="minorHAnsi"/>
+          <w:lang w:val="ru-RU"/>
+        </w:rPr>
+        <w:t xml:space="preserve">Запустить сервис </w:t>
+      </w:r>
+      <w:proofErr w:type="spellStart"/>
+      <w:r>
+        <w:rPr>
+          <w:rFonts w:asciiTheme="minorHAnsi" w:hAnsiTheme="minorHAnsi" w:cstheme="minorHAnsi"/>
+          <w:lang w:val="en-US"/>
+        </w:rPr>
+        <w:t>postgresql</w:t>
+      </w:r>
+      <w:proofErr w:type="spellEnd"/>
+    </w:p>
+    <w:p>
+      <w:pPr>
+        <w:pStyle w:val="NormalWeb"/>
+        <w:numPr>
+          <w:ilvl w:val="0"/>
+          <w:numId w:val="4"/>
+        </w:numPr>
+        <w:rPr>
+          <w:rFonts w:asciiTheme="minorHAnsi" w:hAnsiTheme="minorHAnsi" w:cstheme="minorHAnsi"/>
+          <w:lang w:val="ru-RU"/>
+        </w:rPr>
+      </w:pPr>
+      <w:r>
+        <w:rPr>
+          <w:rFonts w:asciiTheme="minorHAnsi" w:hAnsiTheme="minorHAnsi" w:cstheme="minorHAnsi"/>
+          <w:lang w:val="ru-RU"/>
+        </w:rPr>
+        <w:t xml:space="preserve">Настроить </w:t>
+      </w:r>
+      <w:proofErr w:type="spellStart"/>
+      <w:proofErr w:type="gramStart"/>
+      <w:r>
+        <w:rPr>
+          <w:rFonts w:asciiTheme="minorHAnsi" w:hAnsiTheme="minorHAnsi" w:cstheme="minorHAnsi"/>
+          <w:lang w:val="en-US"/>
+        </w:rPr>
+        <w:t>appsettings</w:t>
+      </w:r>
+      <w:proofErr w:type="spellEnd"/>
+      <w:r>
+        <w:rPr>
+          <w:rFonts w:asciiTheme="minorHAnsi" w:hAnsiTheme="minorHAnsi" w:cstheme="minorHAnsi"/>
+          <w:lang w:val="ru-RU"/>
+        </w:rPr>
+        <w:t>.</w:t>
+      </w:r>
+      <w:r>
+        <w:rPr>
+          <w:rFonts w:asciiTheme="minorHAnsi" w:hAnsiTheme="minorHAnsi" w:cstheme="minorHAnsi"/>
+          <w:lang w:val="en-US"/>
+        </w:rPr>
+        <w:t>json</w:t>
+      </w:r>
+      <w:proofErr w:type="gramEnd"/>
+      <w:r>
+        <w:rPr>
+          <w:rFonts w:asciiTheme="minorHAnsi" w:hAnsiTheme="minorHAnsi" w:cstheme="minorHAnsi"/>
+          <w:lang w:val="ru-RU"/>
+        </w:rPr>
+        <w:t>: указать строку соединения с БД</w:t>
+      </w:r>
+    </w:p>
+    <w:p>
+      <w:pPr>
+        <w:pStyle w:val="NormalWeb"/>
+        <w:numPr>
+          <w:ilvl w:val="0"/>
+          <w:numId w:val="4"/>
+        </w:numPr>
+        <w:rPr>
+          <w:rFonts w:asciiTheme="minorHAnsi" w:hAnsiTheme="minorHAnsi" w:cstheme="minorHAnsi"/>
+          <w:lang w:val="ru-RU"/>
+        </w:rPr>
+      </w:pPr>
+      <w:r>
+        <w:rPr>
+          <w:rFonts w:asciiTheme="minorHAnsi" w:hAnsiTheme="minorHAnsi" w:cstheme="minorHAnsi"/>
+          <w:lang w:val="ru-RU"/>
+        </w:rPr>
+        <w:t>Выполнить следующие команды из папки проекта:</w:t>
+      </w:r>
+    </w:p>
+    <w:p>
+      <w:pPr>
+        <w:pStyle w:val="NormalWeb"/>
+        <w:numPr>
+          <w:ilvl w:val="1"/>
+          <w:numId w:val="4"/>
+        </w:numPr>
+        <w:rPr>
+          <w:rFonts w:asciiTheme="minorHAnsi" w:hAnsiTheme="minorHAnsi" w:cstheme="minorHAnsi"/>
+          <w:lang w:val="ru-RU"/>
+        </w:rPr>
+      </w:pPr>
+      <w:r>
+        <w:rPr>
+          <w:rFonts w:asciiTheme="minorHAnsi" w:hAnsiTheme="minorHAnsi" w:cstheme="minorHAnsi"/>
+          <w:lang w:val="en-US"/>
+        </w:rPr>
+        <w:t>dotnet</w:t>
+      </w:r>
+      <w:r>
+        <w:rPr>
+          <w:rFonts w:asciiTheme="minorHAnsi" w:hAnsiTheme="minorHAnsi" w:cstheme="minorHAnsi"/>
+          <w:lang w:val="ru-RU"/>
+        </w:rPr>
+        <w:t xml:space="preserve"> </w:t>
+      </w:r>
+      <w:proofErr w:type="spellStart"/>
+      <w:r>
+        <w:rPr>
+          <w:rFonts w:asciiTheme="minorHAnsi" w:hAnsiTheme="minorHAnsi" w:cstheme="minorHAnsi"/>
+          <w:lang w:val="en-US"/>
+        </w:rPr>
+        <w:t>ef</w:t>
+      </w:r>
+      <w:proofErr w:type="spellEnd"/>
+      <w:r>
+        <w:rPr>
+          <w:rFonts w:asciiTheme="minorHAnsi" w:hAnsiTheme="minorHAnsi" w:cstheme="minorHAnsi"/>
+          <w:lang w:val="ru-RU"/>
+        </w:rPr>
+        <w:t xml:space="preserve"> </w:t>
+      </w:r>
+      <w:r>
+        <w:rPr>
+          <w:rFonts w:asciiTheme="minorHAnsi" w:hAnsiTheme="minorHAnsi" w:cstheme="minorHAnsi"/>
+          <w:lang w:val="en-US"/>
+        </w:rPr>
+        <w:t>migrations</w:t>
+      </w:r>
+      <w:r>
+        <w:rPr>
+          <w:rFonts w:asciiTheme="minorHAnsi" w:hAnsiTheme="minorHAnsi" w:cstheme="minorHAnsi"/>
+          <w:lang w:val="ru-RU"/>
+        </w:rPr>
+        <w:t xml:space="preserve"> </w:t>
+      </w:r>
+      <w:r>
+        <w:rPr>
+          <w:rFonts w:asciiTheme="minorHAnsi" w:hAnsiTheme="minorHAnsi" w:cstheme="minorHAnsi"/>
+          <w:lang w:val="en-US"/>
+        </w:rPr>
+        <w:t>add</w:t>
+      </w:r>
+      <w:r>
+        <w:rPr>
+          <w:rFonts w:asciiTheme="minorHAnsi" w:hAnsiTheme="minorHAnsi" w:cstheme="minorHAnsi"/>
+          <w:lang w:val="ru-RU"/>
+        </w:rPr>
+        <w:t xml:space="preserve"> </w:t>
+      </w:r>
+      <w:proofErr w:type="spellStart"/>
+      <w:r>
+        <w:rPr>
+          <w:rFonts w:asciiTheme="minorHAnsi" w:hAnsiTheme="minorHAnsi" w:cstheme="minorHAnsi"/>
+          <w:lang w:val="en-US"/>
+        </w:rPr>
+        <w:t>init</w:t>
+      </w:r>
+      <w:proofErr w:type="spellEnd"/>
+      <w:r>
+        <w:rPr>
+          <w:rFonts w:asciiTheme="minorHAnsi" w:hAnsiTheme="minorHAnsi" w:cstheme="minorHAnsi"/>
+          <w:lang w:val="ru-RU"/>
+        </w:rPr>
+        <w:t xml:space="preserve"> -</w:t>
+      </w:r>
+      <w:r>
+        <w:rPr>
+          <w:rFonts w:asciiTheme="minorHAnsi" w:hAnsiTheme="minorHAnsi" w:cstheme="minorHAnsi"/>
+          <w:lang w:val="en-US"/>
+        </w:rPr>
+        <w:t>o</w:t>
+      </w:r>
+      <w:r>
+        <w:rPr>
+          <w:rFonts w:asciiTheme="minorHAnsi" w:hAnsiTheme="minorHAnsi" w:cstheme="minorHAnsi"/>
+          <w:lang w:val="ru-RU"/>
+        </w:rPr>
+        <w:t xml:space="preserve"> </w:t>
+      </w:r>
+      <w:r>
+        <w:rPr>
+          <w:rFonts w:asciiTheme="minorHAnsi" w:hAnsiTheme="minorHAnsi" w:cstheme="minorHAnsi"/>
+          <w:lang w:val="en-US"/>
+        </w:rPr>
+        <w:t>Migrations</w:t>
+      </w:r>
+      <w:r>
+        <w:rPr>
+          <w:rFonts w:asciiTheme="minorHAnsi" w:hAnsiTheme="minorHAnsi" w:cstheme="minorHAnsi"/>
+          <w:lang w:val="ru-RU"/>
+        </w:rPr>
+        <w:t xml:space="preserve"> # </w:t>
+      </w:r>
+      <w:r>
+        <w:rPr>
+          <w:rFonts w:asciiTheme="minorHAnsi" w:hAnsiTheme="minorHAnsi" w:cstheme="minorHAnsi"/>
+          <w:lang w:val="ru-RU"/>
+        </w:rPr>
+        <w:t>Создает</w:t>
+      </w:r>
+      <w:r>
+        <w:rPr>
+          <w:rFonts w:asciiTheme="minorHAnsi" w:hAnsiTheme="minorHAnsi" w:cstheme="minorHAnsi"/>
+          <w:lang w:val="ru-RU"/>
+        </w:rPr>
+        <w:t xml:space="preserve"> </w:t>
+      </w:r>
+      <w:r>
+        <w:rPr>
+          <w:rFonts w:asciiTheme="minorHAnsi" w:hAnsiTheme="minorHAnsi" w:cstheme="minorHAnsi"/>
+          <w:lang w:val="ru-RU"/>
+        </w:rPr>
+        <w:t>первоначальную</w:t>
+      </w:r>
+      <w:r>
+        <w:rPr>
+          <w:rFonts w:asciiTheme="minorHAnsi" w:hAnsiTheme="minorHAnsi" w:cstheme="minorHAnsi"/>
+          <w:lang w:val="ru-RU"/>
+        </w:rPr>
+        <w:t xml:space="preserve"> </w:t>
+      </w:r>
+      <w:r>
+        <w:rPr>
+          <w:rFonts w:asciiTheme="minorHAnsi" w:hAnsiTheme="minorHAnsi" w:cstheme="minorHAnsi"/>
+          <w:lang w:val="ru-RU"/>
+        </w:rPr>
+        <w:t>миграцию</w:t>
+      </w:r>
+    </w:p>
+    <w:p>
+      <w:pPr>
+        <w:pStyle w:val="NormalWeb"/>
+        <w:numPr>
+          <w:ilvl w:val="1"/>
+          <w:numId w:val="4"/>
+        </w:numPr>
+        <w:rPr>
+          <w:rFonts w:asciiTheme="minorHAnsi" w:hAnsiTheme="minorHAnsi" w:cstheme="minorHAnsi"/>
+          <w:lang w:val="ru-RU"/>
+        </w:rPr>
+      </w:pPr>
+      <w:r>
+        <w:rPr>
+          <w:rFonts w:asciiTheme="minorHAnsi" w:hAnsiTheme="minorHAnsi" w:cstheme="minorHAnsi"/>
+          <w:lang w:val="en-US"/>
+        </w:rPr>
+        <w:t>dotnet</w:t>
+      </w:r>
+      <w:r>
+        <w:rPr>
+          <w:rFonts w:asciiTheme="minorHAnsi" w:hAnsiTheme="minorHAnsi" w:cstheme="minorHAnsi"/>
+          <w:lang w:val="ru-RU"/>
+        </w:rPr>
+        <w:t xml:space="preserve"> </w:t>
+      </w:r>
+      <w:proofErr w:type="spellStart"/>
+      <w:r>
+        <w:rPr>
+          <w:rFonts w:asciiTheme="minorHAnsi" w:hAnsiTheme="minorHAnsi" w:cstheme="minorHAnsi"/>
+          <w:lang w:val="en-US"/>
+        </w:rPr>
+        <w:t>ef</w:t>
+      </w:r>
+      <w:proofErr w:type="spellEnd"/>
+      <w:r>
+        <w:rPr>
+          <w:rFonts w:asciiTheme="minorHAnsi" w:hAnsiTheme="minorHAnsi" w:cstheme="minorHAnsi"/>
+          <w:lang w:val="ru-RU"/>
+        </w:rPr>
+        <w:t xml:space="preserve"> </w:t>
+      </w:r>
+      <w:r>
+        <w:rPr>
+          <w:rFonts w:asciiTheme="minorHAnsi" w:hAnsiTheme="minorHAnsi" w:cstheme="minorHAnsi"/>
+          <w:lang w:val="en-US"/>
+        </w:rPr>
+        <w:t>database</w:t>
+      </w:r>
+      <w:r>
+        <w:rPr>
+          <w:rFonts w:asciiTheme="minorHAnsi" w:hAnsiTheme="minorHAnsi" w:cstheme="minorHAnsi"/>
+          <w:lang w:val="ru-RU"/>
+        </w:rPr>
+        <w:t xml:space="preserve"> </w:t>
+      </w:r>
+      <w:r>
+        <w:rPr>
+          <w:rFonts w:asciiTheme="minorHAnsi" w:hAnsiTheme="minorHAnsi" w:cstheme="minorHAnsi"/>
+          <w:lang w:val="en-US"/>
+        </w:rPr>
+        <w:t>update</w:t>
+      </w:r>
+      <w:r>
+        <w:rPr>
+          <w:rFonts w:asciiTheme="minorHAnsi" w:hAnsiTheme="minorHAnsi" w:cstheme="minorHAnsi"/>
+          <w:lang w:val="ru-RU"/>
+        </w:rPr>
+        <w:t xml:space="preserve">     # </w:t>
+      </w:r>
+      <w:r>
+        <w:rPr>
+          <w:rFonts w:asciiTheme="minorHAnsi" w:hAnsiTheme="minorHAnsi" w:cstheme="minorHAnsi"/>
+          <w:lang w:val="ru-RU"/>
+        </w:rPr>
+        <w:t>Создает</w:t>
+      </w:r>
+      <w:r>
+        <w:rPr>
+          <w:rFonts w:asciiTheme="minorHAnsi" w:hAnsiTheme="minorHAnsi" w:cstheme="minorHAnsi"/>
+          <w:lang w:val="ru-RU"/>
+        </w:rPr>
+        <w:t xml:space="preserve"> </w:t>
+      </w:r>
+      <w:r>
+        <w:rPr>
+          <w:rFonts w:asciiTheme="minorHAnsi" w:hAnsiTheme="minorHAnsi" w:cstheme="minorHAnsi"/>
+          <w:lang w:val="ru-RU"/>
+        </w:rPr>
+        <w:t>базу</w:t>
+      </w:r>
+      <w:r>
+        <w:rPr>
+          <w:rFonts w:asciiTheme="minorHAnsi" w:hAnsiTheme="minorHAnsi" w:cstheme="minorHAnsi"/>
+          <w:lang w:val="ru-RU"/>
+        </w:rPr>
+        <w:t xml:space="preserve"> </w:t>
+      </w:r>
+      <w:r>
+        <w:rPr>
+          <w:rFonts w:asciiTheme="minorHAnsi" w:hAnsiTheme="minorHAnsi" w:cstheme="minorHAnsi"/>
+          <w:lang w:val="ru-RU"/>
+        </w:rPr>
+        <w:t>данных</w:t>
+      </w:r>
+      <w:r>
+        <w:rPr>
+          <w:rFonts w:asciiTheme="minorHAnsi" w:hAnsiTheme="minorHAnsi" w:cstheme="minorHAnsi"/>
+          <w:lang w:val="ru-RU"/>
+        </w:rPr>
+        <w:t xml:space="preserve"> </w:t>
+      </w:r>
+    </w:p>
+    <w:p>
+      <w:pPr>
+        <w:pStyle w:val="NormalWeb"/>
+        <w:rPr>
+          <w:rFonts w:asciiTheme="minorHAnsi" w:hAnsiTheme="minorHAnsi" w:cstheme="minorHAnsi"/>
+          <w:lang w:val="ru-RU"/>
+        </w:rPr>
+      </w:pPr>
+    </w:p>
+    <w:p>
+      <w:pPr>
+        <w:pStyle w:val="NormalWeb"/>
+        <w:rPr>
+          <w:rFonts w:asciiTheme="minorHAnsi" w:hAnsiTheme="minorHAnsi" w:cstheme="minorHAnsi"/>
+          <w:lang w:val="ru-RU"/>
+        </w:rPr>
+      </w:pPr>
+      <w:r>
+        <w:rPr>
+          <w:rFonts w:asciiTheme="minorHAnsi" w:hAnsiTheme="minorHAnsi" w:cstheme="minorHAnsi"/>
+          <w:lang w:val="ru-RU"/>
+        </w:rPr>
+        <w:t xml:space="preserve">Для конфигурации числа </w:t>
+      </w:r>
+      <w:r>
+        <w:rPr>
+          <w:rFonts w:asciiTheme="minorHAnsi" w:hAnsiTheme="minorHAnsi" w:cstheme="minorHAnsi"/>
+          <w:lang w:val="en-US"/>
+        </w:rPr>
+        <w:t>N</w:t>
+      </w:r>
+      <w:r>
+        <w:rPr>
+          <w:rFonts w:asciiTheme="minorHAnsi" w:hAnsiTheme="minorHAnsi" w:cstheme="minorHAnsi"/>
+          <w:lang w:val="ru-RU"/>
+        </w:rPr>
+        <w:t xml:space="preserve">: </w:t>
+      </w:r>
+      <w:r>
+        <w:rPr>
+          <w:rFonts w:asciiTheme="minorHAnsi" w:hAnsiTheme="minorHAnsi" w:cstheme="minorHAnsi"/>
+          <w:lang w:val="ru-RU"/>
+        </w:rPr>
+        <w:t xml:space="preserve">число первых символов из строки </w:t>
+      </w:r>
+      <w:r>
+        <w:rPr>
+          <w:rFonts w:asciiTheme="minorHAnsi" w:hAnsiTheme="minorHAnsi" w:cstheme="minorHAnsi"/>
+          <w:lang w:val="en-US"/>
+        </w:rPr>
+        <w:t>Content</w:t>
+      </w:r>
+      <w:r>
+        <w:rPr>
+          <w:rFonts w:asciiTheme="minorHAnsi" w:hAnsiTheme="minorHAnsi" w:cstheme="minorHAnsi"/>
+          <w:lang w:val="ru-RU"/>
+        </w:rPr>
+        <w:t xml:space="preserve">, которыми заменяется пустой </w:t>
+      </w:r>
+      <w:r>
+        <w:rPr>
+          <w:rFonts w:asciiTheme="minorHAnsi" w:hAnsiTheme="minorHAnsi" w:cstheme="minorHAnsi"/>
+          <w:lang w:val="en-US"/>
+        </w:rPr>
+        <w:t>Header</w:t>
+      </w:r>
+      <w:r>
+        <w:rPr>
+          <w:rFonts w:asciiTheme="minorHAnsi" w:hAnsiTheme="minorHAnsi" w:cstheme="minorHAnsi"/>
+          <w:lang w:val="ru-RU"/>
+        </w:rPr>
+        <w:t xml:space="preserve"> </w:t>
+      </w:r>
+      <w:r>
+        <w:rPr>
+          <w:rFonts w:asciiTheme="minorHAnsi" w:hAnsiTheme="minorHAnsi" w:cstheme="minorHAnsi"/>
+          <w:lang w:val="ru-RU"/>
+        </w:rPr>
+        <w:t xml:space="preserve">заметки, также </w:t>
+      </w:r>
+      <w:proofErr w:type="spellStart"/>
+      <w:r>
+        <w:rPr>
+          <w:rFonts w:asciiTheme="minorHAnsi" w:hAnsiTheme="minorHAnsi" w:cstheme="minorHAnsi"/>
+          <w:lang w:val="ru-RU"/>
+        </w:rPr>
+        <w:t>следуюет</w:t>
+      </w:r>
+      <w:proofErr w:type="spellEnd"/>
+      <w:r>
+        <w:rPr>
+          <w:rFonts w:asciiTheme="minorHAnsi" w:hAnsiTheme="minorHAnsi" w:cstheme="minorHAnsi"/>
+          <w:lang w:val="ru-RU"/>
+        </w:rPr>
+        <w:t xml:space="preserve"> использовать </w:t>
+      </w:r>
+      <w:proofErr w:type="spellStart"/>
+      <w:proofErr w:type="gramStart"/>
+      <w:r>
+        <w:rPr>
+          <w:rFonts w:asciiTheme="minorHAnsi" w:hAnsiTheme="minorHAnsi" w:cstheme="minorHAnsi"/>
+          <w:lang w:val="en-US"/>
+        </w:rPr>
+        <w:t>appsettings</w:t>
+      </w:r>
+      <w:proofErr w:type="spellEnd"/>
+      <w:r>
+        <w:rPr>
+          <w:rFonts w:asciiTheme="minorHAnsi" w:hAnsiTheme="minorHAnsi" w:cstheme="minorHAnsi"/>
+          <w:lang w:val="ru-RU"/>
+        </w:rPr>
+        <w:t>.</w:t>
+      </w:r>
+      <w:r>
+        <w:rPr>
+          <w:rFonts w:asciiTheme="minorHAnsi" w:hAnsiTheme="minorHAnsi" w:cstheme="minorHAnsi"/>
+          <w:lang w:val="en-US"/>
+        </w:rPr>
+        <w:t>json</w:t>
+      </w:r>
+      <w:proofErr w:type="gramEnd"/>
+      <w:r>
+        <w:rPr>
+          <w:rFonts w:asciiTheme="minorHAnsi" w:hAnsiTheme="minorHAnsi" w:cstheme="minorHAnsi"/>
+          <w:lang w:val="ru-RU"/>
+        </w:rPr>
+        <w:t xml:space="preserve">, </w:t>
+      </w:r>
+      <w:r>
+        <w:rPr>
+          <w:rFonts w:asciiTheme="minorHAnsi" w:hAnsiTheme="minorHAnsi" w:cstheme="minorHAnsi"/>
+          <w:lang w:val="ru-RU"/>
+        </w:rPr>
+        <w:t>а конкретно секцию «</w:t>
+      </w:r>
+      <w:proofErr w:type="spellStart"/>
+      <w:r>
+        <w:rPr>
+          <w:rFonts w:asciiTheme="minorHAnsi" w:hAnsiTheme="minorHAnsi" w:cstheme="minorHAnsi"/>
+          <w:lang w:val="ru-RU"/>
+        </w:rPr>
+        <w:t>ConfigSection:ReplaceTitleN</w:t>
+      </w:r>
+      <w:proofErr w:type="spellEnd"/>
+      <w:r>
+        <w:rPr>
+          <w:rFonts w:asciiTheme="minorHAnsi" w:hAnsiTheme="minorHAnsi" w:cstheme="minorHAnsi"/>
+          <w:lang w:val="ru-RU"/>
+        </w:rPr>
+        <w:t>»</w:t>
+      </w:r>
+    </w:p>
+    <w:p>
+      <w:pPr>
+        <w:pStyle w:val="NormalWeb"/>
+        <w:rPr>
+          <w:rFonts w:asciiTheme="minorHAnsi" w:hAnsiTheme="minorHAnsi" w:cstheme="minorHAnsi"/>
+          <w:lang w:val="ru-RU"/>
+        </w:rPr>
+      </w:pPr>
+      <w:r>
+        <w:rPr>
+          <w:rFonts w:asciiTheme="minorHAnsi" w:hAnsiTheme="minorHAnsi" w:cstheme="minorHAnsi"/>
+          <w:lang w:val="en-US"/>
+        </w:rPr>
+        <w:t>API</w:t>
+      </w:r>
+      <w:r>
+        <w:rPr>
+          <w:rFonts w:asciiTheme="minorHAnsi" w:hAnsiTheme="minorHAnsi" w:cstheme="minorHAnsi"/>
+          <w:lang w:val="ru-RU"/>
+        </w:rPr>
+        <w:t xml:space="preserve"> </w:t>
+      </w:r>
+      <w:r>
+        <w:rPr>
+          <w:rFonts w:asciiTheme="minorHAnsi" w:hAnsiTheme="minorHAnsi" w:cstheme="minorHAnsi"/>
+          <w:lang w:val="ru-RU"/>
+        </w:rPr>
+        <w:t xml:space="preserve">запросы были протестированы с помощью приложения </w:t>
+      </w:r>
+      <w:r>
+        <w:rPr>
+          <w:rFonts w:asciiTheme="minorHAnsi" w:hAnsiTheme="minorHAnsi" w:cstheme="minorHAnsi"/>
+          <w:lang w:val="en-US"/>
+        </w:rPr>
+        <w:t>Postman</w:t>
+      </w:r>
+      <w:r>
+        <w:rPr>
+          <w:rFonts w:asciiTheme="minorHAnsi" w:hAnsiTheme="minorHAnsi" w:cstheme="minorHAnsi"/>
+          <w:lang w:val="ru-RU"/>
+        </w:rPr>
+        <w:t>.</w:t>
+      </w:r>
+    </w:p>
+    <w:p>
+      <w:pPr>
+        <w:pStyle w:val="NormalWeb"/>
+        <w:rPr>
+          <w:rFonts w:asciiTheme="minorHAnsi" w:hAnsiTheme="minorHAnsi" w:cstheme="minorHAnsi"/>
+          <w:lang w:val="ru-RU"/>
+        </w:rPr>
+      </w:pPr>
+      <w:r>
+        <w:rPr>
+          <w:rFonts w:asciiTheme="minorHAnsi" w:hAnsiTheme="minorHAnsi" w:cstheme="minorHAnsi"/>
+          <w:lang w:val="ru-RU"/>
+        </w:rPr>
+        <w:t xml:space="preserve">При запуске проекта по умолчанию открывается вкладка с документацией по </w:t>
+      </w:r>
+      <w:r>
+        <w:rPr>
+          <w:rFonts w:asciiTheme="minorHAnsi" w:hAnsiTheme="minorHAnsi" w:cstheme="minorHAnsi"/>
+          <w:lang w:val="en-US"/>
+        </w:rPr>
+        <w:t>API</w:t>
+      </w:r>
+      <w:r>
+        <w:rPr>
+          <w:rFonts w:asciiTheme="minorHAnsi" w:hAnsiTheme="minorHAnsi" w:cstheme="minorHAnsi"/>
+          <w:lang w:val="ru-RU"/>
+        </w:rPr>
+        <w:t xml:space="preserve"> </w:t>
+      </w:r>
+      <w:r>
+        <w:rPr>
+          <w:rFonts w:asciiTheme="minorHAnsi" w:hAnsiTheme="minorHAnsi" w:cstheme="minorHAnsi"/>
+          <w:lang w:val="ru-RU"/>
+        </w:rPr>
+        <w:t>–</w:t>
+      </w:r>
+      <w:r>
+        <w:rPr>
+          <w:rFonts w:asciiTheme="minorHAnsi" w:hAnsiTheme="minorHAnsi" w:cstheme="minorHAnsi"/>
+          <w:lang w:val="ru-RU"/>
+        </w:rPr>
+        <w:t xml:space="preserve"> </w:t>
+      </w:r>
+      <w:proofErr w:type="spellStart"/>
+      <w:r>
+        <w:rPr>
+          <w:rFonts w:asciiTheme="minorHAnsi" w:hAnsiTheme="minorHAnsi" w:cstheme="minorHAnsi"/>
+          <w:lang w:val="en-US"/>
+        </w:rPr>
+        <w:t>SwaggerUI</w:t>
+      </w:r>
+      <w:proofErr w:type="spellEnd"/>
+      <w:r>
+        <w:rPr>
+          <w:rFonts w:asciiTheme="minorHAnsi" w:hAnsiTheme="minorHAnsi" w:cstheme="minorHAnsi"/>
+          <w:lang w:val="ru-RU"/>
+        </w:rPr>
+        <w:t xml:space="preserve"> </w:t>
+      </w:r>
+      <w:r>
+        <w:rPr>
+          <w:rFonts w:asciiTheme="minorHAnsi" w:hAnsiTheme="minorHAnsi" w:cstheme="minorHAnsi"/>
+          <w:lang w:val="ru-RU"/>
+        </w:rPr>
+        <w:t>в браузере</w:t>
+      </w:r>
+    </w:p>
+    <w:p>
+      <w:pPr>
+        <w:pStyle w:val="NormalWeb"/>
+        <w:rPr>
+          <w:rFonts w:asciiTheme="minorHAnsi" w:hAnsiTheme="minorHAnsi" w:cstheme="minorHAnsi"/>
           <w:b/>
           <w:bCs/>
           <w:lang w:val="ru-RU"/>
         </w:rPr>
       </w:pPr>
-      <w:r>
+    </w:p>
+    <w:p>
+      <w:pPr>
+        <w:pStyle w:val="NormalWeb"/>
         <w:rPr>
           <w:rFonts w:asciiTheme="minorHAnsi" w:hAnsiTheme="minorHAnsi" w:cstheme="minorHAnsi"/>
           <w:b/>
           <w:bCs/>
           <w:lang w:val="ru-RU"/>
         </w:rPr>
-        <w:t>Введение:</w:t>
-      </w:r>
+      </w:pPr>
     </w:p>
     <w:p>
       <w:pPr>
@@ -102,14 +1170,30 @@
           <w:lang w:val="ru-RU"/>
         </w:rPr>
       </w:pPr>
-      <w:r>
+    </w:p>
+    <w:p>
+      <w:pPr>
+        <w:pStyle w:val="NormalWeb"/>
         <w:rPr>
           <w:rFonts w:asciiTheme="minorHAnsi" w:hAnsiTheme="minorHAnsi" w:cstheme="minorHAnsi"/>
           <w:b/>
           <w:bCs/>
-          <w:lang w:val="ru-RU"/>
-        </w:rPr>
-        <w:t>Основная часть:</w:t>
+          <w:sz w:val="28"/>
+          <w:szCs w:val="28"/>
+          <w:lang w:val="ru-RU"/>
+        </w:rPr>
+      </w:pPr>
+      <w:r>
+        <w:rPr>
+          <w:rFonts w:asciiTheme="minorHAnsi" w:hAnsiTheme="minorHAnsi" w:cstheme="minorHAnsi"/>
+          <w:b/>
+          <w:bCs/>
+          <w:sz w:val="28"/>
+          <w:szCs w:val="28"/>
+          <w:lang w:val="ru-RU"/>
+        </w:rPr>
+        <w:lastRenderedPageBreak/>
+        <w:t>Заключение:</w:t>
       </w:r>
     </w:p>
     <w:p>
@@ -117,6 +1201,30 @@
         <w:pStyle w:val="NormalWeb"/>
         <w:rPr>
           <w:rFonts w:asciiTheme="minorHAnsi" w:hAnsiTheme="minorHAnsi" w:cstheme="minorHAnsi"/>
+          <w:i/>
+          <w:iCs/>
+          <w:lang w:val="ru-RU"/>
+        </w:rPr>
+      </w:pPr>
+      <w:r>
+        <w:rPr>
+          <w:rFonts w:asciiTheme="minorHAnsi" w:hAnsiTheme="minorHAnsi" w:cstheme="minorHAnsi"/>
+          <w:i/>
+          <w:iCs/>
+          <w:lang w:val="ru-RU"/>
+        </w:rPr>
+        <w:t>Преимущества решения:</w:t>
+      </w:r>
+    </w:p>
+    <w:p>
+      <w:pPr>
+        <w:pStyle w:val="NormalWeb"/>
+        <w:numPr>
+          <w:ilvl w:val="0"/>
+          <w:numId w:val="5"/>
+        </w:numPr>
+        <w:rPr>
+          <w:rFonts w:asciiTheme="minorHAnsi" w:hAnsiTheme="minorHAnsi" w:cstheme="minorHAnsi"/>
           <w:b/>
           <w:bCs/>
           <w:lang w:val="ru-RU"/>
@@ -129,15 +1237,748 @@
           <w:bCs/>
           <w:lang w:val="ru-RU"/>
         </w:rPr>
-        <w:t>Заключение:</w:t>
+        <w:t>Использование БД:</w:t>
       </w:r>
     </w:p>
     <w:p>
       <w:pPr>
+        <w:pStyle w:val="NormalWeb"/>
+        <w:rPr>
+          <w:rFonts w:asciiTheme="minorHAnsi" w:hAnsiTheme="minorHAnsi" w:cstheme="minorHAnsi"/>
+          <w:lang w:val="ru-RU"/>
+        </w:rPr>
+      </w:pPr>
+      <w:r>
+        <w:rPr>
+          <w:rFonts w:asciiTheme="minorHAnsi" w:hAnsiTheme="minorHAnsi" w:cstheme="minorHAnsi"/>
+          <w:lang w:val="ru-RU"/>
+        </w:rPr>
+        <w:t xml:space="preserve">Быстрее было бы не использовать БД, а просто создать в контролере </w:t>
+      </w:r>
+      <w:r>
+        <w:rPr>
+          <w:rFonts w:asciiTheme="minorHAnsi" w:hAnsiTheme="minorHAnsi" w:cstheme="minorHAnsi"/>
+          <w:lang w:val="en-US"/>
+        </w:rPr>
+        <w:t>List</w:t>
+      </w:r>
+      <w:r>
+        <w:rPr>
+          <w:rFonts w:asciiTheme="minorHAnsi" w:hAnsiTheme="minorHAnsi" w:cstheme="minorHAnsi"/>
+          <w:lang w:val="ru-RU"/>
+        </w:rPr>
+        <w:t xml:space="preserve"> </w:t>
+      </w:r>
+      <w:r>
+        <w:rPr>
+          <w:rFonts w:asciiTheme="minorHAnsi" w:hAnsiTheme="minorHAnsi" w:cstheme="minorHAnsi"/>
+          <w:lang w:val="ru-RU"/>
+        </w:rPr>
+        <w:t xml:space="preserve">заметок и работать с ним </w:t>
+      </w:r>
+      <w:r>
+        <w:rPr>
+          <w:rFonts w:asciiTheme="minorHAnsi" w:hAnsiTheme="minorHAnsi" w:cstheme="minorHAnsi"/>
+          <w:lang w:val="ru-RU"/>
+        </w:rPr>
+        <w:t xml:space="preserve">– тем не менее это решение не поддерживает </w:t>
+      </w:r>
+      <w:proofErr w:type="spellStart"/>
+      <w:r>
+        <w:rPr>
+          <w:rFonts w:asciiTheme="minorHAnsi" w:hAnsiTheme="minorHAnsi" w:cstheme="minorHAnsi"/>
+          <w:lang w:val="ru-RU"/>
+        </w:rPr>
+        <w:t>персистентность</w:t>
+      </w:r>
+      <w:proofErr w:type="spellEnd"/>
+      <w:r>
+        <w:rPr>
+          <w:rFonts w:asciiTheme="minorHAnsi" w:hAnsiTheme="minorHAnsi" w:cstheme="minorHAnsi"/>
+          <w:lang w:val="ru-RU"/>
+        </w:rPr>
+        <w:t xml:space="preserve"> данных и при каждому перезапуске сервера данные исчезают. </w:t>
+      </w:r>
+    </w:p>
+    <w:p>
+      <w:pPr>
+        <w:pStyle w:val="NormalWeb"/>
+        <w:rPr>
+          <w:rFonts w:asciiTheme="minorHAnsi" w:hAnsiTheme="minorHAnsi" w:cstheme="minorHAnsi"/>
+          <w:lang w:val="ru-RU"/>
+        </w:rPr>
+      </w:pPr>
+      <w:r>
+        <w:rPr>
+          <w:rFonts w:asciiTheme="minorHAnsi" w:hAnsiTheme="minorHAnsi" w:cstheme="minorHAnsi"/>
+          <w:lang w:val="ru-RU"/>
+        </w:rPr>
+        <w:t xml:space="preserve">Можно было бы добиться </w:t>
+      </w:r>
+      <w:proofErr w:type="spellStart"/>
+      <w:r>
+        <w:rPr>
+          <w:rFonts w:asciiTheme="minorHAnsi" w:hAnsiTheme="minorHAnsi" w:cstheme="minorHAnsi"/>
+          <w:lang w:val="ru-RU"/>
+        </w:rPr>
+        <w:t>персистентности</w:t>
+      </w:r>
+      <w:proofErr w:type="spellEnd"/>
+      <w:r>
+        <w:rPr>
+          <w:rFonts w:asciiTheme="minorHAnsi" w:hAnsiTheme="minorHAnsi" w:cstheme="minorHAnsi"/>
+          <w:lang w:val="ru-RU"/>
+        </w:rPr>
+        <w:t xml:space="preserve"> сохраняя данные, например в </w:t>
+      </w:r>
+      <w:r>
+        <w:rPr>
+          <w:rFonts w:asciiTheme="minorHAnsi" w:hAnsiTheme="minorHAnsi" w:cstheme="minorHAnsi"/>
+          <w:lang w:val="en-US"/>
+        </w:rPr>
+        <w:t>json</w:t>
+      </w:r>
+      <w:r>
+        <w:rPr>
+          <w:rFonts w:asciiTheme="minorHAnsi" w:hAnsiTheme="minorHAnsi" w:cstheme="minorHAnsi"/>
+          <w:lang w:val="ru-RU"/>
+        </w:rPr>
+        <w:t xml:space="preserve"> </w:t>
+      </w:r>
+      <w:r>
+        <w:rPr>
+          <w:rFonts w:asciiTheme="minorHAnsi" w:hAnsiTheme="minorHAnsi" w:cstheme="minorHAnsi"/>
+          <w:lang w:val="ru-RU"/>
+        </w:rPr>
+        <w:t>файл, сохраняемый на сервере, но это решение отличается низкой масштабируемостью в отличие от БД, куда можно добавить еще сколько угодно полей и как угодно усложнить логику работы приложения</w:t>
+      </w:r>
+    </w:p>
+    <w:p>
+      <w:pPr>
+        <w:pStyle w:val="NormalWeb"/>
+        <w:rPr>
+          <w:rFonts w:asciiTheme="minorHAnsi" w:hAnsiTheme="minorHAnsi" w:cstheme="minorHAnsi"/>
+          <w:lang w:val="ru-RU"/>
+        </w:rPr>
+      </w:pPr>
+      <w:r>
+        <w:rPr>
+          <w:rFonts w:asciiTheme="minorHAnsi" w:hAnsiTheme="minorHAnsi" w:cstheme="minorHAnsi"/>
+          <w:lang w:val="ru-RU"/>
+        </w:rPr>
+        <w:t xml:space="preserve">При создании БД использовалась библиотека </w:t>
+      </w:r>
+      <w:proofErr w:type="spellStart"/>
+      <w:r>
+        <w:rPr>
+          <w:rFonts w:asciiTheme="minorHAnsi" w:hAnsiTheme="minorHAnsi" w:cstheme="minorHAnsi"/>
+          <w:lang w:val="en-US"/>
+        </w:rPr>
+        <w:t>EntityFramework</w:t>
+      </w:r>
+      <w:proofErr w:type="spellEnd"/>
+      <w:r>
+        <w:rPr>
+          <w:rFonts w:asciiTheme="minorHAnsi" w:hAnsiTheme="minorHAnsi" w:cstheme="minorHAnsi"/>
+          <w:lang w:val="ru-RU"/>
+        </w:rPr>
+        <w:t xml:space="preserve"> и </w:t>
+      </w:r>
+      <w:proofErr w:type="spellStart"/>
+      <w:r>
+        <w:rPr>
+          <w:rFonts w:asciiTheme="minorHAnsi" w:hAnsiTheme="minorHAnsi" w:cstheme="minorHAnsi"/>
+          <w:lang w:val="en-US"/>
+        </w:rPr>
+        <w:t>CodeFirst</w:t>
+      </w:r>
+      <w:proofErr w:type="spellEnd"/>
+      <w:r>
+        <w:rPr>
+          <w:rFonts w:asciiTheme="minorHAnsi" w:hAnsiTheme="minorHAnsi" w:cstheme="minorHAnsi"/>
+          <w:lang w:val="ru-RU"/>
+        </w:rPr>
+        <w:t xml:space="preserve"> </w:t>
+      </w:r>
+      <w:r>
+        <w:rPr>
+          <w:rFonts w:asciiTheme="minorHAnsi" w:hAnsiTheme="minorHAnsi" w:cstheme="minorHAnsi"/>
+          <w:lang w:val="en-US"/>
+        </w:rPr>
+        <w:t>approach</w:t>
+      </w:r>
+      <w:r>
+        <w:rPr>
+          <w:rFonts w:asciiTheme="minorHAnsi" w:hAnsiTheme="minorHAnsi" w:cstheme="minorHAnsi"/>
+          <w:lang w:val="ru-RU"/>
+        </w:rPr>
+        <w:t xml:space="preserve">, </w:t>
+      </w:r>
+      <w:r>
+        <w:rPr>
+          <w:rFonts w:asciiTheme="minorHAnsi" w:hAnsiTheme="minorHAnsi" w:cstheme="minorHAnsi"/>
+          <w:lang w:val="ru-RU"/>
+        </w:rPr>
+        <w:t>это решение позволяет поддерживать механизм миграций и понятную историю изменения структуры БД</w:t>
+      </w:r>
+    </w:p>
+    <w:p>
+      <w:pPr>
+        <w:pStyle w:val="NormalWeb"/>
+        <w:numPr>
+          <w:ilvl w:val="0"/>
+          <w:numId w:val="5"/>
+        </w:numPr>
+        <w:rPr>
+          <w:rFonts w:asciiTheme="minorHAnsi" w:hAnsiTheme="minorHAnsi" w:cstheme="minorHAnsi"/>
+          <w:b/>
+          <w:bCs/>
+          <w:lang w:val="ru-RU"/>
+        </w:rPr>
+      </w:pPr>
+      <w:r>
+        <w:rPr>
+          <w:rFonts w:asciiTheme="minorHAnsi" w:hAnsiTheme="minorHAnsi" w:cstheme="minorHAnsi"/>
+          <w:b/>
+          <w:bCs/>
+          <w:lang w:val="ru-RU"/>
+        </w:rPr>
+        <w:t>Кроссплатформенность</w:t>
+      </w:r>
+      <w:r>
+        <w:rPr>
+          <w:rFonts w:asciiTheme="minorHAnsi" w:hAnsiTheme="minorHAnsi" w:cstheme="minorHAnsi"/>
+          <w:b/>
+          <w:bCs/>
+          <w:lang w:val="ru-RU"/>
+        </w:rPr>
+        <w:t>:</w:t>
+      </w:r>
+    </w:p>
+    <w:p>
+      <w:pPr>
+        <w:pStyle w:val="NormalWeb"/>
+        <w:rPr>
+          <w:rFonts w:asciiTheme="minorHAnsi" w:hAnsiTheme="minorHAnsi" w:cstheme="minorHAnsi"/>
+          <w:lang w:val="ru-RU"/>
+        </w:rPr>
+      </w:pPr>
+      <w:r>
+        <w:rPr>
+          <w:rFonts w:asciiTheme="minorHAnsi" w:hAnsiTheme="minorHAnsi" w:cstheme="minorHAnsi"/>
+          <w:lang w:val="ru-RU"/>
+        </w:rPr>
+        <w:t xml:space="preserve">Для поддержки кроссплатформенности – возможности запуска приложения на любой ОС был выбран </w:t>
+      </w:r>
+      <w:proofErr w:type="spellStart"/>
+      <w:r>
+        <w:rPr>
+          <w:rFonts w:asciiTheme="minorHAnsi" w:hAnsiTheme="minorHAnsi" w:cstheme="minorHAnsi"/>
+          <w:lang w:val="ru-RU"/>
+        </w:rPr>
+        <w:t>фреймворк</w:t>
+      </w:r>
+      <w:proofErr w:type="spellEnd"/>
+      <w:r>
+        <w:rPr>
+          <w:rFonts w:asciiTheme="minorHAnsi" w:hAnsiTheme="minorHAnsi" w:cstheme="minorHAnsi"/>
+          <w:lang w:val="ru-RU"/>
+        </w:rPr>
+        <w:t xml:space="preserve"> </w:t>
+      </w:r>
+      <w:r>
+        <w:rPr>
+          <w:rFonts w:asciiTheme="minorHAnsi" w:hAnsiTheme="minorHAnsi" w:cstheme="minorHAnsi"/>
+          <w:lang w:val="en-US"/>
+        </w:rPr>
+        <w:t>ASP</w:t>
+      </w:r>
+      <w:r>
+        <w:rPr>
+          <w:rFonts w:asciiTheme="minorHAnsi" w:hAnsiTheme="minorHAnsi" w:cstheme="minorHAnsi"/>
+          <w:lang w:val="ru-RU"/>
+        </w:rPr>
+        <w:t xml:space="preserve"> .</w:t>
+      </w:r>
+      <w:r>
+        <w:rPr>
+          <w:rFonts w:asciiTheme="minorHAnsi" w:hAnsiTheme="minorHAnsi" w:cstheme="minorHAnsi"/>
+          <w:lang w:val="en-US"/>
+        </w:rPr>
+        <w:t>NET</w:t>
+      </w:r>
+      <w:r>
+        <w:rPr>
+          <w:rFonts w:asciiTheme="minorHAnsi" w:hAnsiTheme="minorHAnsi" w:cstheme="minorHAnsi"/>
+          <w:lang w:val="ru-RU"/>
+        </w:rPr>
+        <w:t xml:space="preserve"> </w:t>
+      </w:r>
+      <w:r>
+        <w:rPr>
+          <w:rFonts w:asciiTheme="minorHAnsi" w:hAnsiTheme="minorHAnsi" w:cstheme="minorHAnsi"/>
+          <w:lang w:val="en-US"/>
+        </w:rPr>
+        <w:t>Core</w:t>
+      </w:r>
+      <w:r>
+        <w:rPr>
+          <w:rFonts w:asciiTheme="minorHAnsi" w:hAnsiTheme="minorHAnsi" w:cstheme="minorHAnsi"/>
+          <w:lang w:val="ru-RU"/>
+        </w:rPr>
+        <w:t xml:space="preserve">, </w:t>
+      </w:r>
+      <w:r>
+        <w:rPr>
+          <w:rFonts w:asciiTheme="minorHAnsi" w:hAnsiTheme="minorHAnsi" w:cstheme="minorHAnsi"/>
+          <w:lang w:val="ru-RU"/>
+        </w:rPr>
+        <w:t xml:space="preserve">а также кроссплатформенная БД </w:t>
+      </w:r>
+      <w:r>
+        <w:rPr>
+          <w:rFonts w:asciiTheme="minorHAnsi" w:hAnsiTheme="minorHAnsi" w:cstheme="minorHAnsi"/>
+          <w:lang w:val="en-US"/>
+        </w:rPr>
+        <w:t>PostgreSQL</w:t>
+      </w:r>
+      <w:r>
+        <w:rPr>
+          <w:rFonts w:asciiTheme="minorHAnsi" w:hAnsiTheme="minorHAnsi" w:cstheme="minorHAnsi"/>
+          <w:lang w:val="ru-RU"/>
+        </w:rPr>
+        <w:t xml:space="preserve">. </w:t>
+      </w:r>
+      <w:r>
+        <w:rPr>
+          <w:rFonts w:asciiTheme="minorHAnsi" w:hAnsiTheme="minorHAnsi" w:cstheme="minorHAnsi"/>
+          <w:lang w:val="ru-RU"/>
+        </w:rPr>
+        <w:t>Это является преимуществом решения, т.к. приложение может быть запущено</w:t>
+      </w:r>
+      <w:r>
+        <w:rPr>
+          <w:rFonts w:asciiTheme="minorHAnsi" w:hAnsiTheme="minorHAnsi" w:cstheme="minorHAnsi"/>
+          <w:lang w:val="ru-RU"/>
+        </w:rPr>
+        <w:t xml:space="preserve"> </w:t>
+      </w:r>
+      <w:r>
+        <w:rPr>
+          <w:rFonts w:asciiTheme="minorHAnsi" w:hAnsiTheme="minorHAnsi" w:cstheme="minorHAnsi"/>
+          <w:lang w:val="ru-RU"/>
+        </w:rPr>
+        <w:t xml:space="preserve">и база может быть создана на сервере управляемом любой из популярных ОС: </w:t>
+      </w:r>
+      <w:proofErr w:type="spellStart"/>
+      <w:r>
+        <w:rPr>
+          <w:rFonts w:asciiTheme="minorHAnsi" w:hAnsiTheme="minorHAnsi" w:cstheme="minorHAnsi"/>
+          <w:lang w:val="en-US"/>
+        </w:rPr>
+        <w:t>linux</w:t>
+      </w:r>
+      <w:proofErr w:type="spellEnd"/>
+      <w:r>
+        <w:rPr>
+          <w:rFonts w:asciiTheme="minorHAnsi" w:hAnsiTheme="minorHAnsi" w:cstheme="minorHAnsi"/>
+          <w:lang w:val="ru-RU"/>
+        </w:rPr>
+        <w:t xml:space="preserve">, </w:t>
+      </w:r>
+      <w:r>
+        <w:rPr>
+          <w:rFonts w:asciiTheme="minorHAnsi" w:hAnsiTheme="minorHAnsi" w:cstheme="minorHAnsi"/>
+          <w:lang w:val="en-US"/>
+        </w:rPr>
+        <w:t>mac</w:t>
+      </w:r>
+      <w:r>
+        <w:rPr>
+          <w:rFonts w:asciiTheme="minorHAnsi" w:hAnsiTheme="minorHAnsi" w:cstheme="minorHAnsi"/>
+          <w:lang w:val="ru-RU"/>
+        </w:rPr>
+        <w:t xml:space="preserve"> </w:t>
+      </w:r>
+      <w:proofErr w:type="spellStart"/>
+      <w:r>
+        <w:rPr>
+          <w:rFonts w:asciiTheme="minorHAnsi" w:hAnsiTheme="minorHAnsi" w:cstheme="minorHAnsi"/>
+          <w:lang w:val="en-US"/>
+        </w:rPr>
+        <w:t>os</w:t>
+      </w:r>
+      <w:proofErr w:type="spellEnd"/>
+      <w:r>
+        <w:rPr>
+          <w:rFonts w:asciiTheme="minorHAnsi" w:hAnsiTheme="minorHAnsi" w:cstheme="minorHAnsi"/>
+          <w:lang w:val="ru-RU"/>
+        </w:rPr>
+        <w:t xml:space="preserve">, </w:t>
+      </w:r>
+      <w:r>
+        <w:rPr>
+          <w:rFonts w:asciiTheme="minorHAnsi" w:hAnsiTheme="minorHAnsi" w:cstheme="minorHAnsi"/>
+          <w:lang w:val="en-US"/>
+        </w:rPr>
+        <w:t>windows</w:t>
+      </w:r>
+    </w:p>
+    <w:p>
+      <w:pPr>
+        <w:pStyle w:val="NormalWeb"/>
+        <w:rPr>
+          <w:rFonts w:asciiTheme="minorHAnsi" w:hAnsiTheme="minorHAnsi" w:cstheme="minorHAnsi"/>
+          <w:i/>
+          <w:iCs/>
+          <w:lang w:val="ru-RU"/>
+        </w:rPr>
+      </w:pPr>
+      <w:r>
+        <w:rPr>
+          <w:rFonts w:asciiTheme="minorHAnsi" w:hAnsiTheme="minorHAnsi" w:cstheme="minorHAnsi"/>
+          <w:i/>
+          <w:iCs/>
+          <w:lang w:val="ru-RU"/>
+        </w:rPr>
+        <w:t>Недостатки</w:t>
+      </w:r>
+      <w:r>
+        <w:rPr>
+          <w:rFonts w:asciiTheme="minorHAnsi" w:hAnsiTheme="minorHAnsi" w:cstheme="minorHAnsi"/>
+          <w:i/>
+          <w:iCs/>
+          <w:lang w:val="ru-RU"/>
+        </w:rPr>
+        <w:t xml:space="preserve"> решения:</w:t>
+      </w:r>
+    </w:p>
+    <w:p>
+      <w:pPr>
+        <w:pStyle w:val="NormalWeb"/>
+        <w:numPr>
+          <w:ilvl w:val="0"/>
+          <w:numId w:val="7"/>
+        </w:numPr>
+        <w:rPr>
+          <w:rFonts w:asciiTheme="minorHAnsi" w:hAnsiTheme="minorHAnsi" w:cstheme="minorHAnsi"/>
+          <w:b/>
+          <w:bCs/>
+          <w:lang w:val="ru-RU"/>
+        </w:rPr>
+      </w:pPr>
+      <w:r>
+        <w:rPr>
+          <w:rFonts w:asciiTheme="minorHAnsi" w:hAnsiTheme="minorHAnsi" w:cstheme="minorHAnsi"/>
+          <w:b/>
+          <w:bCs/>
+          <w:lang w:val="ru-RU"/>
+        </w:rPr>
+        <w:t>Использование БД:</w:t>
+      </w:r>
+    </w:p>
+    <w:p>
+      <w:pPr>
+        <w:pStyle w:val="NormalWeb"/>
         <w:rPr>
           <w:rStyle w:val="Strong"/>
-        </w:rPr>
-      </w:pPr>
+          <w:rFonts w:asciiTheme="minorHAnsi" w:hAnsiTheme="minorHAnsi" w:cstheme="minorHAnsi"/>
+          <w:b w:val="0"/>
+          <w:bCs w:val="0"/>
+          <w:lang w:val="ru-RU"/>
+        </w:rPr>
+      </w:pPr>
+      <w:r>
+        <w:rPr>
+          <w:rStyle w:val="Strong"/>
+          <w:rFonts w:asciiTheme="minorHAnsi" w:hAnsiTheme="minorHAnsi" w:cstheme="minorHAnsi"/>
+          <w:b w:val="0"/>
+          <w:bCs w:val="0"/>
+          <w:lang w:val="ru-RU"/>
+        </w:rPr>
+        <w:t xml:space="preserve">Использование БД потребовало </w:t>
+      </w:r>
+      <w:r>
+        <w:rPr>
+          <w:rStyle w:val="Strong"/>
+          <w:rFonts w:asciiTheme="minorHAnsi" w:hAnsiTheme="minorHAnsi" w:cstheme="minorHAnsi"/>
+          <w:b w:val="0"/>
+          <w:bCs w:val="0"/>
+          <w:lang w:val="ru-RU"/>
+        </w:rPr>
+        <w:t>больших временных ресурсов при разработке в сравнении с другими вариантами решения.</w:t>
+      </w:r>
+    </w:p>
+    <w:p>
+      <w:pPr>
+        <w:pStyle w:val="NormalWeb"/>
+        <w:numPr>
+          <w:ilvl w:val="0"/>
+          <w:numId w:val="7"/>
+        </w:numPr>
+        <w:rPr>
+          <w:rFonts w:asciiTheme="minorHAnsi" w:hAnsiTheme="minorHAnsi" w:cstheme="minorHAnsi"/>
+          <w:b/>
+          <w:bCs/>
+          <w:lang w:val="ru-RU"/>
+        </w:rPr>
+      </w:pPr>
+      <w:r>
+        <w:rPr>
+          <w:rFonts w:asciiTheme="minorHAnsi" w:hAnsiTheme="minorHAnsi" w:cstheme="minorHAnsi"/>
+          <w:b/>
+          <w:bCs/>
+          <w:lang w:val="ru-RU"/>
+        </w:rPr>
+        <w:t>Поисковый запрос</w:t>
+      </w:r>
+      <w:r>
+        <w:rPr>
+          <w:rFonts w:asciiTheme="minorHAnsi" w:hAnsiTheme="minorHAnsi" w:cstheme="minorHAnsi"/>
+          <w:b/>
+          <w:bCs/>
+          <w:lang w:val="ru-RU"/>
+        </w:rPr>
+        <w:t>:</w:t>
+      </w:r>
+    </w:p>
+    <w:p>
+      <w:pPr>
+        <w:pStyle w:val="NormalWeb"/>
+        <w:rPr>
+          <w:rStyle w:val="Strong"/>
+          <w:rFonts w:asciiTheme="minorHAnsi" w:hAnsiTheme="minorHAnsi" w:cstheme="minorHAnsi"/>
+          <w:b w:val="0"/>
+          <w:bCs w:val="0"/>
+          <w:lang w:val="ru-RU"/>
+        </w:rPr>
+      </w:pPr>
+      <w:r>
+        <w:rPr>
+          <w:rStyle w:val="Strong"/>
+          <w:rFonts w:asciiTheme="minorHAnsi" w:hAnsiTheme="minorHAnsi" w:cstheme="minorHAnsi"/>
+          <w:b w:val="0"/>
+          <w:bCs w:val="0"/>
+          <w:lang w:val="ru-RU"/>
+        </w:rPr>
+        <w:t xml:space="preserve">При реализации поискового запроса с параметром </w:t>
+      </w:r>
+      <w:r>
+        <w:rPr>
+          <w:rStyle w:val="Strong"/>
+          <w:rFonts w:asciiTheme="minorHAnsi" w:hAnsiTheme="minorHAnsi" w:cstheme="minorHAnsi"/>
+          <w:b w:val="0"/>
+          <w:bCs w:val="0"/>
+          <w:lang w:val="en-US"/>
+        </w:rPr>
+        <w:t>query</w:t>
+      </w:r>
+      <w:r>
+        <w:rPr>
+          <w:rStyle w:val="Strong"/>
+          <w:rFonts w:asciiTheme="minorHAnsi" w:hAnsiTheme="minorHAnsi" w:cstheme="minorHAnsi"/>
+          <w:b w:val="0"/>
+          <w:bCs w:val="0"/>
+          <w:lang w:val="ru-RU"/>
+        </w:rPr>
+        <w:t xml:space="preserve"> </w:t>
+      </w:r>
+      <w:r>
+        <w:rPr>
+          <w:rStyle w:val="Strong"/>
+          <w:rFonts w:asciiTheme="minorHAnsi" w:hAnsiTheme="minorHAnsi" w:cstheme="minorHAnsi"/>
+          <w:b w:val="0"/>
+          <w:bCs w:val="0"/>
+          <w:lang w:val="ru-RU"/>
+        </w:rPr>
+        <w:t>возникла проблема совпадения маршрутов</w:t>
+      </w:r>
+      <w:r>
+        <w:rPr>
+          <w:rStyle w:val="Strong"/>
+          <w:rFonts w:asciiTheme="minorHAnsi" w:hAnsiTheme="minorHAnsi" w:cstheme="minorHAnsi"/>
+          <w:b w:val="0"/>
+          <w:bCs w:val="0"/>
+          <w:lang w:val="ru-RU"/>
+        </w:rPr>
+        <w:t xml:space="preserve"> </w:t>
+      </w:r>
+      <w:r>
+        <w:rPr>
+          <w:rStyle w:val="Strong"/>
+          <w:rFonts w:asciiTheme="minorHAnsi" w:hAnsiTheme="minorHAnsi" w:cstheme="minorHAnsi"/>
+          <w:b w:val="0"/>
+          <w:bCs w:val="0"/>
+          <w:lang w:val="ru-RU"/>
+        </w:rPr>
+        <w:t xml:space="preserve">методов </w:t>
+      </w:r>
+      <w:proofErr w:type="spellStart"/>
+      <w:r>
+        <w:rPr>
+          <w:rStyle w:val="Strong"/>
+          <w:rFonts w:asciiTheme="minorHAnsi" w:hAnsiTheme="minorHAnsi" w:cstheme="minorHAnsi"/>
+          <w:b w:val="0"/>
+          <w:bCs w:val="0"/>
+          <w:lang w:val="en-US"/>
+        </w:rPr>
+        <w:t>GetAll</w:t>
+      </w:r>
+      <w:proofErr w:type="spellEnd"/>
+      <w:r>
+        <w:rPr>
+          <w:rStyle w:val="Strong"/>
+          <w:rFonts w:asciiTheme="minorHAnsi" w:hAnsiTheme="minorHAnsi" w:cstheme="minorHAnsi"/>
+          <w:b w:val="0"/>
+          <w:bCs w:val="0"/>
+          <w:lang w:val="ru-RU"/>
+        </w:rPr>
+        <w:t xml:space="preserve"> </w:t>
+      </w:r>
+      <w:r>
+        <w:rPr>
+          <w:rStyle w:val="Strong"/>
+          <w:rFonts w:asciiTheme="minorHAnsi" w:hAnsiTheme="minorHAnsi" w:cstheme="minorHAnsi"/>
+          <w:b w:val="0"/>
+          <w:bCs w:val="0"/>
+          <w:lang w:val="ru-RU"/>
+        </w:rPr>
+        <w:t xml:space="preserve">и </w:t>
+      </w:r>
+      <w:proofErr w:type="spellStart"/>
+      <w:r>
+        <w:rPr>
+          <w:rStyle w:val="Strong"/>
+          <w:rFonts w:asciiTheme="minorHAnsi" w:hAnsiTheme="minorHAnsi" w:cstheme="minorHAnsi"/>
+          <w:b w:val="0"/>
+          <w:bCs w:val="0"/>
+          <w:lang w:val="en-US"/>
+        </w:rPr>
+        <w:t>GetAllByQuery</w:t>
+      </w:r>
+      <w:proofErr w:type="spellEnd"/>
+      <w:r>
+        <w:rPr>
+          <w:rStyle w:val="Strong"/>
+          <w:rFonts w:asciiTheme="minorHAnsi" w:hAnsiTheme="minorHAnsi" w:cstheme="minorHAnsi"/>
+          <w:b w:val="0"/>
+          <w:bCs w:val="0"/>
+          <w:lang w:val="ru-RU"/>
+        </w:rPr>
+        <w:t xml:space="preserve"> из-за одинакового пути к методам</w:t>
+      </w:r>
+      <w:r>
+        <w:rPr>
+          <w:rStyle w:val="Strong"/>
+          <w:rFonts w:asciiTheme="minorHAnsi" w:hAnsiTheme="minorHAnsi" w:cstheme="minorHAnsi"/>
+          <w:b w:val="0"/>
+          <w:bCs w:val="0"/>
+          <w:lang w:val="ru-RU"/>
+        </w:rPr>
+        <w:t xml:space="preserve">. </w:t>
+      </w:r>
+      <w:r>
+        <w:rPr>
+          <w:rStyle w:val="Strong"/>
+          <w:rFonts w:asciiTheme="minorHAnsi" w:hAnsiTheme="minorHAnsi" w:cstheme="minorHAnsi"/>
+          <w:b w:val="0"/>
+          <w:bCs w:val="0"/>
+          <w:lang w:val="ru-RU"/>
+        </w:rPr>
+        <w:t xml:space="preserve">Долго пытался решить эту проблему, в итоге немного отошел от поставленной задачи и реализовал метод </w:t>
+      </w:r>
+      <w:proofErr w:type="spellStart"/>
+      <w:r>
+        <w:rPr>
+          <w:rStyle w:val="Strong"/>
+          <w:rFonts w:asciiTheme="minorHAnsi" w:hAnsiTheme="minorHAnsi" w:cstheme="minorHAnsi"/>
+          <w:b w:val="0"/>
+          <w:bCs w:val="0"/>
+          <w:lang w:val="en-US"/>
+        </w:rPr>
+        <w:t>GetAllByQuery</w:t>
+      </w:r>
+      <w:proofErr w:type="spellEnd"/>
+      <w:r>
+        <w:rPr>
+          <w:rStyle w:val="Strong"/>
+          <w:rFonts w:asciiTheme="minorHAnsi" w:hAnsiTheme="minorHAnsi" w:cstheme="minorHAnsi"/>
+          <w:b w:val="0"/>
+          <w:bCs w:val="0"/>
+          <w:lang w:val="ru-RU"/>
+        </w:rPr>
+        <w:t xml:space="preserve"> </w:t>
+      </w:r>
+      <w:r>
+        <w:rPr>
+          <w:rStyle w:val="Strong"/>
+          <w:rFonts w:asciiTheme="minorHAnsi" w:hAnsiTheme="minorHAnsi" w:cstheme="minorHAnsi"/>
+          <w:b w:val="0"/>
+          <w:bCs w:val="0"/>
+          <w:lang w:val="ru-RU"/>
+        </w:rPr>
+        <w:t xml:space="preserve">по пути </w:t>
+      </w:r>
+      <w:r>
+        <w:rPr>
+          <w:rStyle w:val="Strong"/>
+          <w:rFonts w:asciiTheme="minorHAnsi" w:hAnsiTheme="minorHAnsi" w:cstheme="minorHAnsi"/>
+          <w:b w:val="0"/>
+          <w:bCs w:val="0"/>
+          <w:lang w:val="en-US"/>
+        </w:rPr>
+        <w:t>query</w:t>
+      </w:r>
+      <w:r>
+        <w:rPr>
+          <w:rStyle w:val="Strong"/>
+          <w:rFonts w:asciiTheme="minorHAnsi" w:hAnsiTheme="minorHAnsi" w:cstheme="minorHAnsi"/>
+          <w:b w:val="0"/>
+          <w:bCs w:val="0"/>
+          <w:lang w:val="ru-RU"/>
+        </w:rPr>
+        <w:t xml:space="preserve"> </w:t>
+      </w:r>
+      <w:r>
+        <w:rPr>
+          <w:rStyle w:val="Strong"/>
+          <w:rFonts w:asciiTheme="minorHAnsi" w:hAnsiTheme="minorHAnsi" w:cstheme="minorHAnsi"/>
+          <w:b w:val="0"/>
+          <w:bCs w:val="0"/>
+          <w:lang w:val="ru-RU"/>
+        </w:rPr>
+        <w:t xml:space="preserve">и параметром </w:t>
+      </w:r>
+      <w:r>
+        <w:rPr>
+          <w:rStyle w:val="Strong"/>
+          <w:rFonts w:asciiTheme="minorHAnsi" w:hAnsiTheme="minorHAnsi" w:cstheme="minorHAnsi"/>
+          <w:b w:val="0"/>
+          <w:bCs w:val="0"/>
+          <w:lang w:val="en-US"/>
+        </w:rPr>
+        <w:t>query</w:t>
+      </w:r>
+      <w:r>
+        <w:rPr>
+          <w:rStyle w:val="Strong"/>
+          <w:rFonts w:asciiTheme="minorHAnsi" w:hAnsiTheme="minorHAnsi" w:cstheme="minorHAnsi"/>
+          <w:b w:val="0"/>
+          <w:bCs w:val="0"/>
+          <w:lang w:val="ru-RU"/>
+        </w:rPr>
+        <w:t xml:space="preserve"> </w:t>
+      </w:r>
+      <w:r>
+        <w:rPr>
+          <w:rStyle w:val="Strong"/>
+          <w:rFonts w:asciiTheme="minorHAnsi" w:hAnsiTheme="minorHAnsi" w:cstheme="minorHAnsi"/>
+          <w:b w:val="0"/>
+          <w:bCs w:val="0"/>
+          <w:lang w:val="ru-RU"/>
+        </w:rPr>
+        <w:t>из маршрута запроса.</w:t>
+      </w:r>
     </w:p>
     <w:sectPr>
       <w:pgSz w:w="11906" w:h="16838"/>
@@ -152,6 +1993,184 @@
 <file path=word/numbering.xml><?xml version="1.0" encoding="utf-8"?>
 <w:numbering xmlns:wpc="http://schemas.microsoft.com/office/word/2010/wordprocessingCanvas" xmlns:cx="http://schemas.microsoft.com/office/drawing/2014/chartex" xmlns:cx1="http://schemas.microsoft.com/office/drawing/2015/9/8/chartex" xmlns:cx2="http://schemas.microsoft.com/office/drawing/2015/10/21/chartex" xmlns:cx3="http://schemas.microsoft.com/office/drawing/2016/5/9/chartex" xmlns:cx4="http://schemas.microsoft.com/office/drawing/2016/5/10/chartex" xmlns:cx5="http://schemas.microsoft.com/office/drawing/2016/5/11/chartex" xmlns:cx6="http://schemas.microsoft.com/office/drawing/2016/5/12/chartex" xmlns:cx7="http://schemas.microsoft.com/office/drawing/2016/5/13/chartex" xmlns:cx8="http://schemas.microsoft.com/office/drawing/2016/5/14/chartex" xmlns:mc="http://schemas.openxmlformats.org/markup-compatibility/2006" xmlns:aink="http://schemas.microsoft.com/office/drawing/2016/ink" xmlns:am3d="http://schemas.microsoft.com/office/drawing/2017/model3d" xmlns:o="urn:schemas-microsoft-com:office:office" xmlns:r="http://schemas.openxmlformats.org/officeDocument/2006/relationships" xmlns:m="http://schemas.openxmlformats.org/officeDocument/2006/math" xmlns:v="urn:schemas-microsoft-com:vml" xmlns:wp14="http://schemas.microsoft.com/office/word/2010/wordprocessingDrawing" xmlns:wp="http://schemas.openxmlformats.org/drawingml/2006/wordprocessingDrawing" xmlns:w10="urn:schemas-microsoft-com:office:word" xmlns:w="http://schemas.openxmlformats.org/wordprocessingml/2006/main" xmlns:w14="http://schemas.microsoft.com/office/word/2010/wordml" xmlns:w15="http://schemas.microsoft.com/office/word/2012/wordml" xmlns:w16cex="http://schemas.microsoft.com/office/word/2018/wordml/cex" xmlns:w16cid="http://schemas.microsoft.com/office/word/2016/wordml/cid" xmlns:w16="http://schemas.microsoft.com/office/word/2018/wordml" xmlns:w16se="http://schemas.microsoft.com/office/word/2015/wordml/symex" xmlns:wpg="http://schemas.microsoft.com/office/word/2010/wordprocessingGroup" xmlns:wpi="http://schemas.microsoft.com/office/word/2010/wordprocessingInk" xmlns:wne="http://schemas.microsoft.com/office/word/2006/wordml" xmlns:wps="http://schemas.microsoft.com/office/word/2010/wordprocessingShape" mc:Ignorable="w14 w15 w16se w16cid w16 w16cex wp14">
   <w:abstractNum w:abstractNumId="0" w15:restartNumberingAfterBreak="0">
+    <w:nsid w:val="02A51537"/>
+    <w:multiLevelType w:val="hybridMultilevel"/>
+    <w:tmpl w:val="85F4891E"/>
+    <w:lvl w:ilvl="0" w:tplc="0809000F">
+      <w:start w:val="1"/>
+      <w:numFmt w:val="decimal"/>
+      <w:lvlText w:val="%1."/>
+      <w:lvlJc w:val="left"/>
+      <w:pPr>
+        <w:ind w:left="720" w:hanging="360"/>
+      </w:pPr>
+      <w:rPr>
+        <w:rFonts w:hint="default"/>
+      </w:rPr>
+    </w:lvl>
+    <w:lvl w:ilvl="1" w:tplc="08090019" w:tentative="1">
+      <w:start w:val="1"/>
+      <w:numFmt w:val="lowerLetter"/>
+      <w:lvlText w:val="%2."/>
+      <w:lvlJc w:val="left"/>
+      <w:pPr>
+        <w:ind w:left="1440" w:hanging="360"/>
+      </w:pPr>
+    </w:lvl>
+    <w:lvl w:ilvl="2" w:tplc="0809001B" w:tentative="1">
+      <w:start w:val="1"/>
+      <w:numFmt w:val="lowerRoman"/>
+      <w:lvlText w:val="%3."/>
+      <w:lvlJc w:val="right"/>
+      <w:pPr>
+        <w:ind w:left="2160" w:hanging="180"/>
+      </w:pPr>
+    </w:lvl>
+    <w:lvl w:ilvl="3" w:tplc="0809000F" w:tentative="1">
+      <w:start w:val="1"/>
+      <w:numFmt w:val="decimal"/>
+      <w:lvlText w:val="%4."/>
+      <w:lvlJc w:val="left"/>
+      <w:pPr>
+        <w:ind w:left="2880" w:hanging="360"/>
+      </w:pPr>
+    </w:lvl>
+    <w:lvl w:ilvl="4" w:tplc="08090019" w:tentative="1">
+      <w:start w:val="1"/>
+      <w:numFmt w:val="lowerLetter"/>
+      <w:lvlText w:val="%5."/>
+      <w:lvlJc w:val="left"/>
+      <w:pPr>
+        <w:ind w:left="3600" w:hanging="360"/>
+      </w:pPr>
+    </w:lvl>
+    <w:lvl w:ilvl="5" w:tplc="0809001B" w:tentative="1">
+      <w:start w:val="1"/>
+      <w:numFmt w:val="lowerRoman"/>
+      <w:lvlText w:val="%6."/>
+      <w:lvlJc w:val="right"/>
+      <w:pPr>
+        <w:ind w:left="4320" w:hanging="180"/>
+      </w:pPr>
+    </w:lvl>
+    <w:lvl w:ilvl="6" w:tplc="0809000F" w:tentative="1">
+      <w:start w:val="1"/>
+      <w:numFmt w:val="decimal"/>
+      <w:lvlText w:val="%7."/>
+      <w:lvlJc w:val="left"/>
+      <w:pPr>
+        <w:ind w:left="5040" w:hanging="360"/>
+      </w:pPr>
+    </w:lvl>
+    <w:lvl w:ilvl="7" w:tplc="08090019" w:tentative="1">
+      <w:start w:val="1"/>
+      <w:numFmt w:val="lowerLetter"/>
+      <w:lvlText w:val="%8."/>
+      <w:lvlJc w:val="left"/>
+      <w:pPr>
+        <w:ind w:left="5760" w:hanging="360"/>
+      </w:pPr>
+    </w:lvl>
+    <w:lvl w:ilvl="8" w:tplc="0809001B" w:tentative="1">
+      <w:start w:val="1"/>
+      <w:numFmt w:val="lowerRoman"/>
+      <w:lvlText w:val="%9."/>
+      <w:lvlJc w:val="right"/>
+      <w:pPr>
+        <w:ind w:left="6480" w:hanging="180"/>
+      </w:pPr>
+    </w:lvl>
+  </w:abstractNum>
+  <w:abstractNum w:abstractNumId="1" w15:restartNumberingAfterBreak="0">
+    <w:nsid w:val="048A5055"/>
+    <w:multiLevelType w:val="hybridMultilevel"/>
+    <w:tmpl w:val="85F4891E"/>
+    <w:lvl w:ilvl="0" w:tplc="0809000F">
+      <w:start w:val="1"/>
+      <w:numFmt w:val="decimal"/>
+      <w:lvlText w:val="%1."/>
+      <w:lvlJc w:val="left"/>
+      <w:pPr>
+        <w:ind w:left="720" w:hanging="360"/>
+      </w:pPr>
+      <w:rPr>
+        <w:rFonts w:hint="default"/>
+      </w:rPr>
+    </w:lvl>
+    <w:lvl w:ilvl="1" w:tplc="08090019" w:tentative="1">
+      <w:start w:val="1"/>
+      <w:numFmt w:val="lowerLetter"/>
+      <w:lvlText w:val="%2."/>
+      <w:lvlJc w:val="left"/>
+      <w:pPr>
+        <w:ind w:left="1440" w:hanging="360"/>
+      </w:pPr>
+    </w:lvl>
+    <w:lvl w:ilvl="2" w:tplc="0809001B" w:tentative="1">
+      <w:start w:val="1"/>
+      <w:numFmt w:val="lowerRoman"/>
+      <w:lvlText w:val="%3."/>
+      <w:lvlJc w:val="right"/>
+      <w:pPr>
+        <w:ind w:left="2160" w:hanging="180"/>
+      </w:pPr>
+    </w:lvl>
+    <w:lvl w:ilvl="3" w:tplc="0809000F" w:tentative="1">
+      <w:start w:val="1"/>
+      <w:numFmt w:val="decimal"/>
+      <w:lvlText w:val="%4."/>
+      <w:lvlJc w:val="left"/>
+      <w:pPr>
+        <w:ind w:left="2880" w:hanging="360"/>
+      </w:pPr>
+    </w:lvl>
+    <w:lvl w:ilvl="4" w:tplc="08090019" w:tentative="1">
+      <w:start w:val="1"/>
+      <w:numFmt w:val="lowerLetter"/>
+      <w:lvlText w:val="%5."/>
+      <w:lvlJc w:val="left"/>
+      <w:pPr>
+        <w:ind w:left="3600" w:hanging="360"/>
+      </w:pPr>
+    </w:lvl>
+    <w:lvl w:ilvl="5" w:tplc="0809001B" w:tentative="1">
+      <w:start w:val="1"/>
+      <w:numFmt w:val="lowerRoman"/>
+      <w:lvlText w:val="%6."/>
+      <w:lvlJc w:val="right"/>
+      <w:pPr>
+        <w:ind w:left="4320" w:hanging="180"/>
+      </w:pPr>
+    </w:lvl>
+    <w:lvl w:ilvl="6" w:tplc="0809000F" w:tentative="1">
+      <w:start w:val="1"/>
+      <w:numFmt w:val="decimal"/>
+      <w:lvlText w:val="%7."/>
+      <w:lvlJc w:val="left"/>
+      <w:pPr>
+        <w:ind w:left="5040" w:hanging="360"/>
+      </w:pPr>
+    </w:lvl>
+    <w:lvl w:ilvl="7" w:tplc="08090019" w:tentative="1">
+      <w:start w:val="1"/>
+      <w:numFmt w:val="lowerLetter"/>
+      <w:lvlText w:val="%8."/>
+      <w:lvlJc w:val="left"/>
+      <w:pPr>
+        <w:ind w:left="5760" w:hanging="360"/>
+      </w:pPr>
+    </w:lvl>
+    <w:lvl w:ilvl="8" w:tplc="0809001B" w:tentative="1">
+      <w:start w:val="1"/>
+      <w:numFmt w:val="lowerRoman"/>
+      <w:lvlText w:val="%9."/>
+      <w:lvlJc w:val="right"/>
+      <w:pPr>
+        <w:ind w:left="6480" w:hanging="180"/>
+      </w:pPr>
+    </w:lvl>
+  </w:abstractNum>
+  <w:abstractNum w:abstractNumId="2" w15:restartNumberingAfterBreak="0">
     <w:nsid w:val="215F7DBF"/>
     <w:multiLevelType w:val="hybridMultilevel"/>
     <w:tmpl w:val="20188872"/>
@@ -240,7 +2259,96 @@
       </w:pPr>
     </w:lvl>
   </w:abstractNum>
-  <w:abstractNum w:abstractNumId="1" w15:restartNumberingAfterBreak="0">
+  <w:abstractNum w:abstractNumId="3" w15:restartNumberingAfterBreak="0">
+    <w:nsid w:val="331B4D12"/>
+    <w:multiLevelType w:val="hybridMultilevel"/>
+    <w:tmpl w:val="85F4891E"/>
+    <w:lvl w:ilvl="0" w:tplc="0809000F">
+      <w:start w:val="1"/>
+      <w:numFmt w:val="decimal"/>
+      <w:lvlText w:val="%1."/>
+      <w:lvlJc w:val="left"/>
+      <w:pPr>
+        <w:ind w:left="720" w:hanging="360"/>
+      </w:pPr>
+      <w:rPr>
+        <w:rFonts w:hint="default"/>
+      </w:rPr>
+    </w:lvl>
+    <w:lvl w:ilvl="1" w:tplc="08090019" w:tentative="1">
+      <w:start w:val="1"/>
+      <w:numFmt w:val="lowerLetter"/>
+      <w:lvlText w:val="%2."/>
+      <w:lvlJc w:val="left"/>
+      <w:pPr>
+        <w:ind w:left="1440" w:hanging="360"/>
+      </w:pPr>
+    </w:lvl>
+    <w:lvl w:ilvl="2" w:tplc="0809001B" w:tentative="1">
+      <w:start w:val="1"/>
+      <w:numFmt w:val="lowerRoman"/>
+      <w:lvlText w:val="%3."/>
+      <w:lvlJc w:val="right"/>
+      <w:pPr>
+        <w:ind w:left="2160" w:hanging="180"/>
+      </w:pPr>
+    </w:lvl>
+    <w:lvl w:ilvl="3" w:tplc="0809000F" w:tentative="1">
+      <w:start w:val="1"/>
+      <w:numFmt w:val="decimal"/>
+      <w:lvlText w:val="%4."/>
+      <w:lvlJc w:val="left"/>
+      <w:pPr>
+        <w:ind w:left="2880" w:hanging="360"/>
+      </w:pPr>
+    </w:lvl>
+    <w:lvl w:ilvl="4" w:tplc="08090019" w:tentative="1">
+      <w:start w:val="1"/>
+      <w:numFmt w:val="lowerLetter"/>
+      <w:lvlText w:val="%5."/>
+      <w:lvlJc w:val="left"/>
+      <w:pPr>
+        <w:ind w:left="3600" w:hanging="360"/>
+      </w:pPr>
+    </w:lvl>
+    <w:lvl w:ilvl="5" w:tplc="0809001B" w:tentative="1">
+      <w:start w:val="1"/>
+      <w:numFmt w:val="lowerRoman"/>
+      <w:lvlText w:val="%6."/>
+      <w:lvlJc w:val="right"/>
+      <w:pPr>
+        <w:ind w:left="4320" w:hanging="180"/>
+      </w:pPr>
+    </w:lvl>
+    <w:lvl w:ilvl="6" w:tplc="0809000F" w:tentative="1">
+      <w:start w:val="1"/>
+      <w:numFmt w:val="decimal"/>
+      <w:lvlText w:val="%7."/>
+      <w:lvlJc w:val="left"/>
+      <w:pPr>
+        <w:ind w:left="5040" w:hanging="360"/>
+      </w:pPr>
+    </w:lvl>
+    <w:lvl w:ilvl="7" w:tplc="08090019" w:tentative="1">
+      <w:start w:val="1"/>
+      <w:numFmt w:val="lowerLetter"/>
+      <w:lvlText w:val="%8."/>
+      <w:lvlJc w:val="left"/>
+      <w:pPr>
+        <w:ind w:left="5760" w:hanging="360"/>
+      </w:pPr>
+    </w:lvl>
+    <w:lvl w:ilvl="8" w:tplc="0809001B" w:tentative="1">
+      <w:start w:val="1"/>
+      <w:numFmt w:val="lowerRoman"/>
+      <w:lvlText w:val="%9."/>
+      <w:lvlJc w:val="right"/>
+      <w:pPr>
+        <w:ind w:left="6480" w:hanging="180"/>
+      </w:pPr>
+    </w:lvl>
+  </w:abstractNum>
+  <w:abstractNum w:abstractNumId="4" w15:restartNumberingAfterBreak="0">
     <w:nsid w:val="521109E6"/>
     <w:multiLevelType w:val="multilevel"/>
     <w:tmpl w:val="F7EA5F62"/>
@@ -353,7 +2461,96 @@
       </w:pPr>
     </w:lvl>
   </w:abstractNum>
-  <w:abstractNum w:abstractNumId="2" w15:restartNumberingAfterBreak="0">
+  <w:abstractNum w:abstractNumId="5" w15:restartNumberingAfterBreak="0">
+    <w:nsid w:val="66D65C04"/>
+    <w:multiLevelType w:val="hybridMultilevel"/>
+    <w:tmpl w:val="5B986746"/>
+    <w:lvl w:ilvl="0" w:tplc="08090011">
+      <w:start w:val="1"/>
+      <w:numFmt w:val="decimal"/>
+      <w:lvlText w:val="%1)"/>
+      <w:lvlJc w:val="left"/>
+      <w:pPr>
+        <w:ind w:left="720" w:hanging="360"/>
+      </w:pPr>
+      <w:rPr>
+        <w:rFonts w:hint="default"/>
+      </w:rPr>
+    </w:lvl>
+    <w:lvl w:ilvl="1" w:tplc="08090019">
+      <w:start w:val="1"/>
+      <w:numFmt w:val="lowerLetter"/>
+      <w:lvlText w:val="%2."/>
+      <w:lvlJc w:val="left"/>
+      <w:pPr>
+        <w:ind w:left="1440" w:hanging="360"/>
+      </w:pPr>
+    </w:lvl>
+    <w:lvl w:ilvl="2" w:tplc="0809001B" w:tentative="1">
+      <w:start w:val="1"/>
+      <w:numFmt w:val="lowerRoman"/>
+      <w:lvlText w:val="%3."/>
+      <w:lvlJc w:val="right"/>
+      <w:pPr>
+        <w:ind w:left="2160" w:hanging="180"/>
+      </w:pPr>
+    </w:lvl>
+    <w:lvl w:ilvl="3" w:tplc="0809000F" w:tentative="1">
+      <w:start w:val="1"/>
+      <w:numFmt w:val="decimal"/>
+      <w:lvlText w:val="%4."/>
+      <w:lvlJc w:val="left"/>
+      <w:pPr>
+        <w:ind w:left="2880" w:hanging="360"/>
+      </w:pPr>
+    </w:lvl>
+    <w:lvl w:ilvl="4" w:tplc="08090019" w:tentative="1">
+      <w:start w:val="1"/>
+      <w:numFmt w:val="lowerLetter"/>
+      <w:lvlText w:val="%5."/>
+      <w:lvlJc w:val="left"/>
+      <w:pPr>
+        <w:ind w:left="3600" w:hanging="360"/>
+      </w:pPr>
+    </w:lvl>
+    <w:lvl w:ilvl="5" w:tplc="0809001B" w:tentative="1">
+      <w:start w:val="1"/>
+      <w:numFmt w:val="lowerRoman"/>
+      <w:lvlText w:val="%6."/>
+      <w:lvlJc w:val="right"/>
+      <w:pPr>
+        <w:ind w:left="4320" w:hanging="180"/>
+      </w:pPr>
+    </w:lvl>
+    <w:lvl w:ilvl="6" w:tplc="0809000F" w:tentative="1">
+      <w:start w:val="1"/>
+      <w:numFmt w:val="decimal"/>
+      <w:lvlText w:val="%7."/>
+      <w:lvlJc w:val="left"/>
+      <w:pPr>
+        <w:ind w:left="5040" w:hanging="360"/>
+      </w:pPr>
+    </w:lvl>
+    <w:lvl w:ilvl="7" w:tplc="08090019" w:tentative="1">
+      <w:start w:val="1"/>
+      <w:numFmt w:val="lowerLetter"/>
+      <w:lvlText w:val="%8."/>
+      <w:lvlJc w:val="left"/>
+      <w:pPr>
+        <w:ind w:left="5760" w:hanging="360"/>
+      </w:pPr>
+    </w:lvl>
+    <w:lvl w:ilvl="8" w:tplc="0809001B" w:tentative="1">
+      <w:start w:val="1"/>
+      <w:numFmt w:val="lowerRoman"/>
+      <w:lvlText w:val="%9."/>
+      <w:lvlJc w:val="right"/>
+      <w:pPr>
+        <w:ind w:left="6480" w:hanging="180"/>
+      </w:pPr>
+    </w:lvl>
+  </w:abstractNum>
+  <w:abstractNum w:abstractNumId="6" w15:restartNumberingAfterBreak="0">
     <w:nsid w:val="6A256C0B"/>
     <w:multiLevelType w:val="hybridMultilevel"/>
     <w:tmpl w:val="8516FB58"/>
@@ -442,14 +2639,210 @@
       </w:pPr>
     </w:lvl>
   </w:abstractNum>
+  <w:abstractNum w:abstractNumId="7" w15:restartNumberingAfterBreak="0">
+    <w:nsid w:val="7BE66970"/>
+    <w:multiLevelType w:val="hybridMultilevel"/>
+    <w:tmpl w:val="85F4891E"/>
+    <w:lvl w:ilvl="0" w:tplc="0809000F">
+      <w:start w:val="1"/>
+      <w:numFmt w:val="decimal"/>
+      <w:lvlText w:val="%1."/>
+      <w:lvlJc w:val="left"/>
+      <w:pPr>
+        <w:ind w:left="720" w:hanging="360"/>
+      </w:pPr>
+      <w:rPr>
+        <w:rFonts w:hint="default"/>
+      </w:rPr>
+    </w:lvl>
+    <w:lvl w:ilvl="1" w:tplc="08090019" w:tentative="1">
+      <w:start w:val="1"/>
+      <w:numFmt w:val="lowerLetter"/>
+      <w:lvlText w:val="%2."/>
+      <w:lvlJc w:val="left"/>
+      <w:pPr>
+        <w:ind w:left="1440" w:hanging="360"/>
+      </w:pPr>
+    </w:lvl>
+    <w:lvl w:ilvl="2" w:tplc="0809001B" w:tentative="1">
+      <w:start w:val="1"/>
+      <w:numFmt w:val="lowerRoman"/>
+      <w:lvlText w:val="%3."/>
+      <w:lvlJc w:val="right"/>
+      <w:pPr>
+        <w:ind w:left="2160" w:hanging="180"/>
+      </w:pPr>
+    </w:lvl>
+    <w:lvl w:ilvl="3" w:tplc="0809000F" w:tentative="1">
+      <w:start w:val="1"/>
+      <w:numFmt w:val="decimal"/>
+      <w:lvlText w:val="%4."/>
+      <w:lvlJc w:val="left"/>
+      <w:pPr>
+        <w:ind w:left="2880" w:hanging="360"/>
+      </w:pPr>
+    </w:lvl>
+    <w:lvl w:ilvl="4" w:tplc="08090019" w:tentative="1">
+      <w:start w:val="1"/>
+      <w:numFmt w:val="lowerLetter"/>
+      <w:lvlText w:val="%5."/>
+      <w:lvlJc w:val="left"/>
+      <w:pPr>
+        <w:ind w:left="3600" w:hanging="360"/>
+      </w:pPr>
+    </w:lvl>
+    <w:lvl w:ilvl="5" w:tplc="0809001B" w:tentative="1">
+      <w:start w:val="1"/>
+      <w:numFmt w:val="lowerRoman"/>
+      <w:lvlText w:val="%6."/>
+      <w:lvlJc w:val="right"/>
+      <w:pPr>
+        <w:ind w:left="4320" w:hanging="180"/>
+      </w:pPr>
+    </w:lvl>
+    <w:lvl w:ilvl="6" w:tplc="0809000F" w:tentative="1">
+      <w:start w:val="1"/>
+      <w:numFmt w:val="decimal"/>
+      <w:lvlText w:val="%7."/>
+      <w:lvlJc w:val="left"/>
+      <w:pPr>
+        <w:ind w:left="5040" w:hanging="360"/>
+      </w:pPr>
+    </w:lvl>
+    <w:lvl w:ilvl="7" w:tplc="08090019" w:tentative="1">
+      <w:start w:val="1"/>
+      <w:numFmt w:val="lowerLetter"/>
+      <w:lvlText w:val="%8."/>
+      <w:lvlJc w:val="left"/>
+      <w:pPr>
+        <w:ind w:left="5760" w:hanging="360"/>
+      </w:pPr>
+    </w:lvl>
+    <w:lvl w:ilvl="8" w:tplc="0809001B" w:tentative="1">
+      <w:start w:val="1"/>
+      <w:numFmt w:val="lowerRoman"/>
+      <w:lvlText w:val="%9."/>
+      <w:lvlJc w:val="right"/>
+      <w:pPr>
+        <w:ind w:left="6480" w:hanging="180"/>
+      </w:pPr>
+    </w:lvl>
+  </w:abstractNum>
+  <w:abstractNum w:abstractNumId="8" w15:restartNumberingAfterBreak="0">
+    <w:nsid w:val="7F32692F"/>
+    <w:multiLevelType w:val="hybridMultilevel"/>
+    <w:tmpl w:val="85F4891E"/>
+    <w:lvl w:ilvl="0" w:tplc="0809000F">
+      <w:start w:val="1"/>
+      <w:numFmt w:val="decimal"/>
+      <w:lvlText w:val="%1."/>
+      <w:lvlJc w:val="left"/>
+      <w:pPr>
+        <w:ind w:left="720" w:hanging="360"/>
+      </w:pPr>
+      <w:rPr>
+        <w:rFonts w:hint="default"/>
+      </w:rPr>
+    </w:lvl>
+    <w:lvl w:ilvl="1" w:tplc="08090019" w:tentative="1">
+      <w:start w:val="1"/>
+      <w:numFmt w:val="lowerLetter"/>
+      <w:lvlText w:val="%2."/>
+      <w:lvlJc w:val="left"/>
+      <w:pPr>
+        <w:ind w:left="1440" w:hanging="360"/>
+      </w:pPr>
+    </w:lvl>
+    <w:lvl w:ilvl="2" w:tplc="0809001B" w:tentative="1">
+      <w:start w:val="1"/>
+      <w:numFmt w:val="lowerRoman"/>
+      <w:lvlText w:val="%3."/>
+      <w:lvlJc w:val="right"/>
+      <w:pPr>
+        <w:ind w:left="2160" w:hanging="180"/>
+      </w:pPr>
+    </w:lvl>
+    <w:lvl w:ilvl="3" w:tplc="0809000F" w:tentative="1">
+      <w:start w:val="1"/>
+      <w:numFmt w:val="decimal"/>
+      <w:lvlText w:val="%4."/>
+      <w:lvlJc w:val="left"/>
+      <w:pPr>
+        <w:ind w:left="2880" w:hanging="360"/>
+      </w:pPr>
+    </w:lvl>
+    <w:lvl w:ilvl="4" w:tplc="08090019" w:tentative="1">
+      <w:start w:val="1"/>
+      <w:numFmt w:val="lowerLetter"/>
+      <w:lvlText w:val="%5."/>
+      <w:lvlJc w:val="left"/>
+      <w:pPr>
+        <w:ind w:left="3600" w:hanging="360"/>
+      </w:pPr>
+    </w:lvl>
+    <w:lvl w:ilvl="5" w:tplc="0809001B" w:tentative="1">
+      <w:start w:val="1"/>
+      <w:numFmt w:val="lowerRoman"/>
+      <w:lvlText w:val="%6."/>
+      <w:lvlJc w:val="right"/>
+      <w:pPr>
+        <w:ind w:left="4320" w:hanging="180"/>
+      </w:pPr>
+    </w:lvl>
+    <w:lvl w:ilvl="6" w:tplc="0809000F" w:tentative="1">
+      <w:start w:val="1"/>
+      <w:numFmt w:val="decimal"/>
+      <w:lvlText w:val="%7."/>
+      <w:lvlJc w:val="left"/>
+      <w:pPr>
+        <w:ind w:left="5040" w:hanging="360"/>
+      </w:pPr>
+    </w:lvl>
+    <w:lvl w:ilvl="7" w:tplc="08090019" w:tentative="1">
+      <w:start w:val="1"/>
+      <w:numFmt w:val="lowerLetter"/>
+      <w:lvlText w:val="%8."/>
+      <w:lvlJc w:val="left"/>
+      <w:pPr>
+        <w:ind w:left="5760" w:hanging="360"/>
+      </w:pPr>
+    </w:lvl>
+    <w:lvl w:ilvl="8" w:tplc="0809001B" w:tentative="1">
+      <w:start w:val="1"/>
+      <w:numFmt w:val="lowerRoman"/>
+      <w:lvlText w:val="%9."/>
+      <w:lvlJc w:val="right"/>
+      <w:pPr>
+        <w:ind w:left="6480" w:hanging="180"/>
+      </w:pPr>
+    </w:lvl>
+  </w:abstractNum>
   <w:num w:numId="1">
+    <w:abstractNumId w:val="6"/>
+  </w:num>
+  <w:num w:numId="2">
+    <w:abstractNumId w:val="4"/>
+  </w:num>
+  <w:num w:numId="3">
     <w:abstractNumId w:val="2"/>
   </w:num>
-  <w:num w:numId="2">
+  <w:num w:numId="4">
+    <w:abstractNumId w:val="5"/>
+  </w:num>
+  <w:num w:numId="5">
+    <w:abstractNumId w:val="7"/>
+  </w:num>
+  <w:num w:numId="6">
+    <w:abstractNumId w:val="8"/>
+  </w:num>
+  <w:num w:numId="7">
+    <w:abstractNumId w:val="3"/>
+  </w:num>
+  <w:num w:numId="8">
+    <w:abstractNumId w:val="0"/>
+  </w:num>
+  <w:num w:numId="9">
     <w:abstractNumId w:val="1"/>
-  </w:num>
-  <w:num w:numId="3">
-    <w:abstractNumId w:val="0"/>
   </w:num>
 </w:numbering>
 </file>
@@ -949,7 +3342,6 @@
     <w:name w:val="Normal (Web)"/>
     <w:basedOn w:val="Normal"/>
     <w:uiPriority w:val="99"/>
-    <w:semiHidden/>
     <w:unhideWhenUsed/>
     <w:rsid w:val="00D34683"/>
     <w:pPr>
@@ -958,6 +3350,41 @@
     <w:rPr>
       <w:rFonts w:ascii="Times New Roman" w:eastAsia="Times New Roman" w:hAnsi="Times New Roman" w:cs="Times New Roman"/>
       <w:lang w:eastAsia="en-GB"/>
+    </w:rPr>
+  </w:style>
+  <w:style w:type="character" w:styleId="Hyperlink">
+    <w:name w:val="Hyperlink"/>
+    <w:basedOn w:val="DefaultParagraphFont"/>
+    <w:uiPriority w:val="99"/>
+    <w:unhideWhenUsed/>
+    <w:rsid w:val="00D91FF0"/>
+    <w:rPr>
+      <w:color w:val="0563C1" w:themeColor="hyperlink"/>
+      <w:u w:val="single"/>
+    </w:rPr>
+  </w:style>
+  <w:style w:type="character" w:styleId="UnresolvedMention">
+    <w:name w:val="Unresolved Mention"/>
+    <w:basedOn w:val="DefaultParagraphFont"/>
+    <w:uiPriority w:val="99"/>
+    <w:semiHidden/>
+    <w:unhideWhenUsed/>
+    <w:rsid w:val="00D91FF0"/>
+    <w:rPr>
+      <w:color w:val="605E5C"/>
+      <w:shd w:val="clear" w:color="auto" w:fill="E1DFDD"/>
+    </w:rPr>
+  </w:style>
+  <w:style w:type="character" w:styleId="FollowedHyperlink">
+    <w:name w:val="FollowedHyperlink"/>
+    <w:basedOn w:val="DefaultParagraphFont"/>
+    <w:uiPriority w:val="99"/>
+    <w:semiHidden/>
+    <w:unhideWhenUsed/>
+    <w:rsid w:val="00D91FF0"/>
+    <w:rPr>
+      <w:color w:val="954F72" w:themeColor="followedHyperlink"/>
+      <w:u w:val="single"/>
     </w:rPr>
   </w:style>
 </w:styles>

</xml_diff>